<commit_message>
Upload Report Employee Relocation:Capstone Project
</commit_message>
<xml_diff>
--- a/report/Capstone Project -Report.docx
+++ b/report/Capstone Project -Report.docx
@@ -295,10 +295,19 @@
           <w:pPr>
             <w:pStyle w:val="TOC1"/>
             <w:tabs>
+              <w:tab w:val="left" w:pos="410"/>
               <w:tab w:val="right" w:leader="dot" w:pos="9010"/>
             </w:tabs>
             <w:rPr>
+              <w:rFonts w:eastAsiaTheme="minorEastAsia" w:cstheme="minorBidi"/>
+              <w:b w:val="0"/>
+              <w:bCs w:val="0"/>
+              <w:caps w:val="0"/>
               <w:noProof/>
+              <w:sz w:val="24"/>
+              <w:szCs w:val="24"/>
+              <w:u w:val="none"/>
+              <w:lang w:eastAsia="en-GB"/>
             </w:rPr>
           </w:pPr>
           <w:r>
@@ -318,23 +327,44 @@
             </w:rPr>
             <w:fldChar w:fldCharType="separate"/>
           </w:r>
-          <w:hyperlink w:anchor="_Toc66966769" w:history="1">
+          <w:hyperlink w:anchor="_Toc67007872" w:history="1">
             <w:r>
               <w:rPr>
                 <w:rStyle w:val="Hyperlink"/>
                 <w:noProof/>
               </w:rPr>
-              <w:t>Background</w:t>
-            </w:r>
-            <w:r>
-              <w:rPr>
-                <w:noProof/>
-                <w:webHidden/>
+              <w:t>1.</w:t>
+            </w:r>
+            <w:r>
+              <w:rPr>
+                <w:rFonts w:eastAsiaTheme="minorEastAsia" w:cstheme="minorBidi"/>
+                <w:b w:val="0"/>
+                <w:bCs w:val="0"/>
+                <w:caps w:val="0"/>
+                <w:noProof/>
+                <w:sz w:val="24"/>
+                <w:szCs w:val="24"/>
+                <w:u w:val="none"/>
+                <w:lang w:eastAsia="en-GB"/>
               </w:rPr>
               <w:tab/>
             </w:r>
             <w:r>
               <w:rPr>
+                <w:rStyle w:val="Hyperlink"/>
+                <w:noProof/>
+              </w:rPr>
+              <w:t>Introduction</w:t>
+            </w:r>
+            <w:r>
+              <w:rPr>
+                <w:noProof/>
+                <w:webHidden/>
+              </w:rPr>
+              <w:tab/>
+            </w:r>
+            <w:r>
+              <w:rPr>
                 <w:noProof/>
                 <w:webHidden/>
               </w:rPr>
@@ -345,7 +375,7 @@
                 <w:noProof/>
                 <w:webHidden/>
               </w:rPr>
-              <w:instrText xml:space="preserve"> PAGEREF _Toc66966769 \h </w:instrText>
+              <w:instrText xml:space="preserve"> PAGEREF _Toc67007872 \h </w:instrText>
             </w:r>
             <w:r>
               <w:rPr>
@@ -365,7 +395,157 @@
                 <w:noProof/>
                 <w:webHidden/>
               </w:rPr>
-              <w:t>2</w:t>
+              <w:t>3</w:t>
+            </w:r>
+            <w:r>
+              <w:rPr>
+                <w:noProof/>
+                <w:webHidden/>
+              </w:rPr>
+              <w:fldChar w:fldCharType="end"/>
+            </w:r>
+          </w:hyperlink>
+        </w:p>
+        <w:p>
+          <w:pPr>
+            <w:pStyle w:val="TOC2"/>
+            <w:tabs>
+              <w:tab w:val="right" w:leader="dot" w:pos="9010"/>
+            </w:tabs>
+            <w:rPr>
+              <w:rFonts w:eastAsiaTheme="minorEastAsia" w:cstheme="minorBidi"/>
+              <w:b w:val="0"/>
+              <w:bCs w:val="0"/>
+              <w:smallCaps w:val="0"/>
+              <w:noProof/>
+              <w:sz w:val="24"/>
+              <w:szCs w:val="24"/>
+              <w:lang w:eastAsia="en-GB"/>
+            </w:rPr>
+          </w:pPr>
+          <w:hyperlink w:anchor="_Toc67007873" w:history="1">
+            <w:r>
+              <w:rPr>
+                <w:rStyle w:val="Hyperlink"/>
+                <w:noProof/>
+              </w:rPr>
+              <w:t>1.1 Background</w:t>
+            </w:r>
+            <w:r>
+              <w:rPr>
+                <w:noProof/>
+                <w:webHidden/>
+              </w:rPr>
+              <w:tab/>
+            </w:r>
+            <w:r>
+              <w:rPr>
+                <w:noProof/>
+                <w:webHidden/>
+              </w:rPr>
+              <w:fldChar w:fldCharType="begin"/>
+            </w:r>
+            <w:r>
+              <w:rPr>
+                <w:noProof/>
+                <w:webHidden/>
+              </w:rPr>
+              <w:instrText xml:space="preserve"> PAGEREF _Toc67007873 \h </w:instrText>
+            </w:r>
+            <w:r>
+              <w:rPr>
+                <w:noProof/>
+                <w:webHidden/>
+              </w:rPr>
+            </w:r>
+            <w:r>
+              <w:rPr>
+                <w:noProof/>
+                <w:webHidden/>
+              </w:rPr>
+              <w:fldChar w:fldCharType="separate"/>
+            </w:r>
+            <w:r>
+              <w:rPr>
+                <w:noProof/>
+                <w:webHidden/>
+              </w:rPr>
+              <w:t>3</w:t>
+            </w:r>
+            <w:r>
+              <w:rPr>
+                <w:noProof/>
+                <w:webHidden/>
+              </w:rPr>
+              <w:fldChar w:fldCharType="end"/>
+            </w:r>
+          </w:hyperlink>
+        </w:p>
+        <w:p>
+          <w:pPr>
+            <w:pStyle w:val="TOC2"/>
+            <w:tabs>
+              <w:tab w:val="right" w:leader="dot" w:pos="9010"/>
+            </w:tabs>
+            <w:rPr>
+              <w:rFonts w:eastAsiaTheme="minorEastAsia" w:cstheme="minorBidi"/>
+              <w:b w:val="0"/>
+              <w:bCs w:val="0"/>
+              <w:smallCaps w:val="0"/>
+              <w:noProof/>
+              <w:sz w:val="24"/>
+              <w:szCs w:val="24"/>
+              <w:lang w:eastAsia="en-GB"/>
+            </w:rPr>
+          </w:pPr>
+          <w:hyperlink w:anchor="_Toc67007874" w:history="1">
+            <w:r>
+              <w:rPr>
+                <w:rStyle w:val="Hyperlink"/>
+                <w:noProof/>
+              </w:rPr>
+              <w:t>1.2 Problem Definition</w:t>
+            </w:r>
+            <w:r>
+              <w:rPr>
+                <w:noProof/>
+                <w:webHidden/>
+              </w:rPr>
+              <w:tab/>
+            </w:r>
+            <w:r>
+              <w:rPr>
+                <w:noProof/>
+                <w:webHidden/>
+              </w:rPr>
+              <w:fldChar w:fldCharType="begin"/>
+            </w:r>
+            <w:r>
+              <w:rPr>
+                <w:noProof/>
+                <w:webHidden/>
+              </w:rPr>
+              <w:instrText xml:space="preserve"> PAGEREF _Toc67007874 \h </w:instrText>
+            </w:r>
+            <w:r>
+              <w:rPr>
+                <w:noProof/>
+                <w:webHidden/>
+              </w:rPr>
+            </w:r>
+            <w:r>
+              <w:rPr>
+                <w:noProof/>
+                <w:webHidden/>
+              </w:rPr>
+              <w:fldChar w:fldCharType="separate"/>
+            </w:r>
+            <w:r>
+              <w:rPr>
+                <w:noProof/>
+                <w:webHidden/>
+              </w:rPr>
+              <w:t>3</w:t>
             </w:r>
             <w:r>
               <w:rPr>
@@ -380,29 +560,59 @@
           <w:pPr>
             <w:pStyle w:val="TOC1"/>
             <w:tabs>
+              <w:tab w:val="left" w:pos="410"/>
               <w:tab w:val="right" w:leader="dot" w:pos="9010"/>
             </w:tabs>
             <w:rPr>
+              <w:rFonts w:eastAsiaTheme="minorEastAsia" w:cstheme="minorBidi"/>
+              <w:b w:val="0"/>
+              <w:bCs w:val="0"/>
+              <w:caps w:val="0"/>
               <w:noProof/>
+              <w:sz w:val="24"/>
+              <w:szCs w:val="24"/>
+              <w:u w:val="none"/>
+              <w:lang w:eastAsia="en-GB"/>
             </w:rPr>
           </w:pPr>
-          <w:hyperlink w:anchor="_Toc66966770" w:history="1">
+          <w:hyperlink w:anchor="_Toc67007875" w:history="1">
             <w:r>
               <w:rPr>
                 <w:rStyle w:val="Hyperlink"/>
                 <w:noProof/>
               </w:rPr>
-              <w:t>Problem Definition</w:t>
-            </w:r>
-            <w:r>
-              <w:rPr>
-                <w:noProof/>
-                <w:webHidden/>
+              <w:t>2.</w:t>
+            </w:r>
+            <w:r>
+              <w:rPr>
+                <w:rFonts w:eastAsiaTheme="minorEastAsia" w:cstheme="minorBidi"/>
+                <w:b w:val="0"/>
+                <w:bCs w:val="0"/>
+                <w:caps w:val="0"/>
+                <w:noProof/>
+                <w:sz w:val="24"/>
+                <w:szCs w:val="24"/>
+                <w:u w:val="none"/>
+                <w:lang w:eastAsia="en-GB"/>
               </w:rPr>
               <w:tab/>
             </w:r>
             <w:r>
               <w:rPr>
+                <w:rStyle w:val="Hyperlink"/>
+                <w:noProof/>
+              </w:rPr>
+              <w:t>Data</w:t>
+            </w:r>
+            <w:r>
+              <w:rPr>
+                <w:noProof/>
+                <w:webHidden/>
+              </w:rPr>
+              <w:tab/>
+            </w:r>
+            <w:r>
+              <w:rPr>
                 <w:noProof/>
                 <w:webHidden/>
               </w:rPr>
@@ -413,7 +623,7 @@
                 <w:noProof/>
                 <w:webHidden/>
               </w:rPr>
-              <w:instrText xml:space="preserve"> PAGEREF _Toc66966770 \h </w:instrText>
+              <w:instrText xml:space="preserve"> PAGEREF _Toc67007875 \h </w:instrText>
             </w:r>
             <w:r>
               <w:rPr>
@@ -433,7 +643,238 @@
                 <w:noProof/>
                 <w:webHidden/>
               </w:rPr>
-              <w:t>2</w:t>
+              <w:t>4</w:t>
+            </w:r>
+            <w:r>
+              <w:rPr>
+                <w:noProof/>
+                <w:webHidden/>
+              </w:rPr>
+              <w:fldChar w:fldCharType="end"/>
+            </w:r>
+          </w:hyperlink>
+        </w:p>
+        <w:p>
+          <w:pPr>
+            <w:pStyle w:val="TOC2"/>
+            <w:tabs>
+              <w:tab w:val="right" w:leader="dot" w:pos="9010"/>
+            </w:tabs>
+            <w:rPr>
+              <w:rFonts w:eastAsiaTheme="minorEastAsia" w:cstheme="minorBidi"/>
+              <w:b w:val="0"/>
+              <w:bCs w:val="0"/>
+              <w:smallCaps w:val="0"/>
+              <w:noProof/>
+              <w:sz w:val="24"/>
+              <w:szCs w:val="24"/>
+              <w:lang w:eastAsia="en-GB"/>
+            </w:rPr>
+          </w:pPr>
+          <w:hyperlink w:anchor="_Toc67007876" w:history="1">
+            <w:r>
+              <w:rPr>
+                <w:rStyle w:val="Hyperlink"/>
+                <w:rFonts w:eastAsia="Times New Roman"/>
+                <w:noProof/>
+                <w:lang w:eastAsia="en-GB"/>
+              </w:rPr>
+              <w:t>2.1 Data Sources</w:t>
+            </w:r>
+            <w:r>
+              <w:rPr>
+                <w:noProof/>
+                <w:webHidden/>
+              </w:rPr>
+              <w:tab/>
+            </w:r>
+            <w:r>
+              <w:rPr>
+                <w:noProof/>
+                <w:webHidden/>
+              </w:rPr>
+              <w:fldChar w:fldCharType="begin"/>
+            </w:r>
+            <w:r>
+              <w:rPr>
+                <w:noProof/>
+                <w:webHidden/>
+              </w:rPr>
+              <w:instrText xml:space="preserve"> PAGEREF _Toc67007876 \h </w:instrText>
+            </w:r>
+            <w:r>
+              <w:rPr>
+                <w:noProof/>
+                <w:webHidden/>
+              </w:rPr>
+            </w:r>
+            <w:r>
+              <w:rPr>
+                <w:noProof/>
+                <w:webHidden/>
+              </w:rPr>
+              <w:fldChar w:fldCharType="separate"/>
+            </w:r>
+            <w:r>
+              <w:rPr>
+                <w:noProof/>
+                <w:webHidden/>
+              </w:rPr>
+              <w:t>4</w:t>
+            </w:r>
+            <w:r>
+              <w:rPr>
+                <w:noProof/>
+                <w:webHidden/>
+              </w:rPr>
+              <w:fldChar w:fldCharType="end"/>
+            </w:r>
+          </w:hyperlink>
+        </w:p>
+        <w:p>
+          <w:pPr>
+            <w:pStyle w:val="TOC2"/>
+            <w:tabs>
+              <w:tab w:val="right" w:leader="dot" w:pos="9010"/>
+            </w:tabs>
+            <w:rPr>
+              <w:rFonts w:eastAsiaTheme="minorEastAsia" w:cstheme="minorBidi"/>
+              <w:b w:val="0"/>
+              <w:bCs w:val="0"/>
+              <w:smallCaps w:val="0"/>
+              <w:noProof/>
+              <w:sz w:val="24"/>
+              <w:szCs w:val="24"/>
+              <w:lang w:eastAsia="en-GB"/>
+            </w:rPr>
+          </w:pPr>
+          <w:hyperlink w:anchor="_Toc67007877" w:history="1">
+            <w:r>
+              <w:rPr>
+                <w:rStyle w:val="Hyperlink"/>
+                <w:rFonts w:eastAsia="Times New Roman"/>
+                <w:noProof/>
+                <w:lang w:eastAsia="en-GB"/>
+              </w:rPr>
+              <w:t>2.2 Data Transformation</w:t>
+            </w:r>
+            <w:r>
+              <w:rPr>
+                <w:noProof/>
+                <w:webHidden/>
+              </w:rPr>
+              <w:tab/>
+            </w:r>
+            <w:r>
+              <w:rPr>
+                <w:noProof/>
+                <w:webHidden/>
+              </w:rPr>
+              <w:fldChar w:fldCharType="begin"/>
+            </w:r>
+            <w:r>
+              <w:rPr>
+                <w:noProof/>
+                <w:webHidden/>
+              </w:rPr>
+              <w:instrText xml:space="preserve"> PAGEREF _Toc67007877 \h </w:instrText>
+            </w:r>
+            <w:r>
+              <w:rPr>
+                <w:noProof/>
+                <w:webHidden/>
+              </w:rPr>
+            </w:r>
+            <w:r>
+              <w:rPr>
+                <w:noProof/>
+                <w:webHidden/>
+              </w:rPr>
+              <w:fldChar w:fldCharType="separate"/>
+            </w:r>
+            <w:r>
+              <w:rPr>
+                <w:noProof/>
+                <w:webHidden/>
+              </w:rPr>
+              <w:t>5</w:t>
+            </w:r>
+            <w:r>
+              <w:rPr>
+                <w:noProof/>
+                <w:webHidden/>
+              </w:rPr>
+              <w:fldChar w:fldCharType="end"/>
+            </w:r>
+          </w:hyperlink>
+        </w:p>
+        <w:p>
+          <w:pPr>
+            <w:pStyle w:val="TOC2"/>
+            <w:tabs>
+              <w:tab w:val="right" w:leader="dot" w:pos="9010"/>
+            </w:tabs>
+            <w:rPr>
+              <w:rFonts w:eastAsiaTheme="minorEastAsia" w:cstheme="minorBidi"/>
+              <w:b w:val="0"/>
+              <w:bCs w:val="0"/>
+              <w:smallCaps w:val="0"/>
+              <w:noProof/>
+              <w:sz w:val="24"/>
+              <w:szCs w:val="24"/>
+              <w:lang w:eastAsia="en-GB"/>
+            </w:rPr>
+          </w:pPr>
+          <w:hyperlink w:anchor="_Toc67007878" w:history="1">
+            <w:r>
+              <w:rPr>
+                <w:rStyle w:val="Hyperlink"/>
+                <w:rFonts w:eastAsia="Times New Roman"/>
+                <w:noProof/>
+                <w:lang w:eastAsia="en-GB"/>
+              </w:rPr>
+              <w:t>2.3 Data Cleaning</w:t>
+            </w:r>
+            <w:r>
+              <w:rPr>
+                <w:noProof/>
+                <w:webHidden/>
+              </w:rPr>
+              <w:tab/>
+            </w:r>
+            <w:r>
+              <w:rPr>
+                <w:noProof/>
+                <w:webHidden/>
+              </w:rPr>
+              <w:fldChar w:fldCharType="begin"/>
+            </w:r>
+            <w:r>
+              <w:rPr>
+                <w:noProof/>
+                <w:webHidden/>
+              </w:rPr>
+              <w:instrText xml:space="preserve"> PAGEREF _Toc67007878 \h </w:instrText>
+            </w:r>
+            <w:r>
+              <w:rPr>
+                <w:noProof/>
+                <w:webHidden/>
+              </w:rPr>
+            </w:r>
+            <w:r>
+              <w:rPr>
+                <w:noProof/>
+                <w:webHidden/>
+              </w:rPr>
+              <w:fldChar w:fldCharType="separate"/>
+            </w:r>
+            <w:r>
+              <w:rPr>
+                <w:noProof/>
+                <w:webHidden/>
+              </w:rPr>
+              <w:t>6</w:t>
             </w:r>
             <w:r>
               <w:rPr>
@@ -448,29 +889,59 @@
           <w:pPr>
             <w:pStyle w:val="TOC1"/>
             <w:tabs>
+              <w:tab w:val="left" w:pos="410"/>
               <w:tab w:val="right" w:leader="dot" w:pos="9010"/>
             </w:tabs>
             <w:rPr>
+              <w:rFonts w:eastAsiaTheme="minorEastAsia" w:cstheme="minorBidi"/>
+              <w:b w:val="0"/>
+              <w:bCs w:val="0"/>
+              <w:caps w:val="0"/>
               <w:noProof/>
+              <w:sz w:val="24"/>
+              <w:szCs w:val="24"/>
+              <w:u w:val="none"/>
+              <w:lang w:eastAsia="en-GB"/>
             </w:rPr>
           </w:pPr>
-          <w:hyperlink w:anchor="_Toc66966771" w:history="1">
+          <w:hyperlink w:anchor="_Toc67007879" w:history="1">
             <w:r>
               <w:rPr>
                 <w:rStyle w:val="Hyperlink"/>
                 <w:noProof/>
               </w:rPr>
-              <w:t>Data</w:t>
-            </w:r>
-            <w:r>
-              <w:rPr>
-                <w:noProof/>
-                <w:webHidden/>
+              <w:t>3.</w:t>
+            </w:r>
+            <w:r>
+              <w:rPr>
+                <w:rFonts w:eastAsiaTheme="minorEastAsia" w:cstheme="minorBidi"/>
+                <w:b w:val="0"/>
+                <w:bCs w:val="0"/>
+                <w:caps w:val="0"/>
+                <w:noProof/>
+                <w:sz w:val="24"/>
+                <w:szCs w:val="24"/>
+                <w:u w:val="none"/>
+                <w:lang w:eastAsia="en-GB"/>
               </w:rPr>
               <w:tab/>
             </w:r>
             <w:r>
               <w:rPr>
+                <w:rStyle w:val="Hyperlink"/>
+                <w:noProof/>
+              </w:rPr>
+              <w:t>Methodology</w:t>
+            </w:r>
+            <w:r>
+              <w:rPr>
+                <w:noProof/>
+                <w:webHidden/>
+              </w:rPr>
+              <w:tab/>
+            </w:r>
+            <w:r>
+              <w:rPr>
                 <w:noProof/>
                 <w:webHidden/>
               </w:rPr>
@@ -481,7 +952,7 @@
                 <w:noProof/>
                 <w:webHidden/>
               </w:rPr>
-              <w:instrText xml:space="preserve"> PAGEREF _Toc66966771 \h </w:instrText>
+              <w:instrText xml:space="preserve"> PAGEREF _Toc67007879 \h </w:instrText>
             </w:r>
             <w:r>
               <w:rPr>
@@ -501,7 +972,528 @@
                 <w:noProof/>
                 <w:webHidden/>
               </w:rPr>
-              <w:t>3</w:t>
+              <w:t>7</w:t>
+            </w:r>
+            <w:r>
+              <w:rPr>
+                <w:noProof/>
+                <w:webHidden/>
+              </w:rPr>
+              <w:fldChar w:fldCharType="end"/>
+            </w:r>
+          </w:hyperlink>
+        </w:p>
+        <w:p>
+          <w:pPr>
+            <w:pStyle w:val="TOC2"/>
+            <w:tabs>
+              <w:tab w:val="right" w:leader="dot" w:pos="9010"/>
+            </w:tabs>
+            <w:rPr>
+              <w:rFonts w:eastAsiaTheme="minorEastAsia" w:cstheme="minorBidi"/>
+              <w:b w:val="0"/>
+              <w:bCs w:val="0"/>
+              <w:smallCaps w:val="0"/>
+              <w:noProof/>
+              <w:sz w:val="24"/>
+              <w:szCs w:val="24"/>
+              <w:lang w:eastAsia="en-GB"/>
+            </w:rPr>
+          </w:pPr>
+          <w:hyperlink w:anchor="_Toc67007880" w:history="1">
+            <w:r>
+              <w:rPr>
+                <w:rStyle w:val="Hyperlink"/>
+                <w:rFonts w:eastAsia="Times New Roman"/>
+                <w:noProof/>
+                <w:lang w:eastAsia="en-GB"/>
+              </w:rPr>
+              <w:t>3.1 Exploratory Data Analysis</w:t>
+            </w:r>
+            <w:r>
+              <w:rPr>
+                <w:noProof/>
+                <w:webHidden/>
+              </w:rPr>
+              <w:tab/>
+            </w:r>
+            <w:r>
+              <w:rPr>
+                <w:noProof/>
+                <w:webHidden/>
+              </w:rPr>
+              <w:fldChar w:fldCharType="begin"/>
+            </w:r>
+            <w:r>
+              <w:rPr>
+                <w:noProof/>
+                <w:webHidden/>
+              </w:rPr>
+              <w:instrText xml:space="preserve"> PAGEREF _Toc67007880 \h </w:instrText>
+            </w:r>
+            <w:r>
+              <w:rPr>
+                <w:noProof/>
+                <w:webHidden/>
+              </w:rPr>
+            </w:r>
+            <w:r>
+              <w:rPr>
+                <w:noProof/>
+                <w:webHidden/>
+              </w:rPr>
+              <w:fldChar w:fldCharType="separate"/>
+            </w:r>
+            <w:r>
+              <w:rPr>
+                <w:noProof/>
+                <w:webHidden/>
+              </w:rPr>
+              <w:t>7</w:t>
+            </w:r>
+            <w:r>
+              <w:rPr>
+                <w:noProof/>
+                <w:webHidden/>
+              </w:rPr>
+              <w:fldChar w:fldCharType="end"/>
+            </w:r>
+          </w:hyperlink>
+        </w:p>
+        <w:p>
+          <w:pPr>
+            <w:pStyle w:val="TOC1"/>
+            <w:tabs>
+              <w:tab w:val="left" w:pos="410"/>
+              <w:tab w:val="right" w:leader="dot" w:pos="9010"/>
+            </w:tabs>
+            <w:rPr>
+              <w:rFonts w:eastAsiaTheme="minorEastAsia" w:cstheme="minorBidi"/>
+              <w:b w:val="0"/>
+              <w:bCs w:val="0"/>
+              <w:caps w:val="0"/>
+              <w:noProof/>
+              <w:sz w:val="24"/>
+              <w:szCs w:val="24"/>
+              <w:u w:val="none"/>
+              <w:lang w:eastAsia="en-GB"/>
+            </w:rPr>
+          </w:pPr>
+          <w:hyperlink w:anchor="_Toc67007881" w:history="1">
+            <w:r>
+              <w:rPr>
+                <w:rStyle w:val="Hyperlink"/>
+                <w:noProof/>
+              </w:rPr>
+              <w:t>4.</w:t>
+            </w:r>
+            <w:r>
+              <w:rPr>
+                <w:rFonts w:eastAsiaTheme="minorEastAsia" w:cstheme="minorBidi"/>
+                <w:b w:val="0"/>
+                <w:bCs w:val="0"/>
+                <w:caps w:val="0"/>
+                <w:noProof/>
+                <w:sz w:val="24"/>
+                <w:szCs w:val="24"/>
+                <w:u w:val="none"/>
+                <w:lang w:eastAsia="en-GB"/>
+              </w:rPr>
+              <w:tab/>
+            </w:r>
+            <w:r>
+              <w:rPr>
+                <w:rStyle w:val="Hyperlink"/>
+                <w:noProof/>
+              </w:rPr>
+              <w:t>Results</w:t>
+            </w:r>
+            <w:r>
+              <w:rPr>
+                <w:noProof/>
+                <w:webHidden/>
+              </w:rPr>
+              <w:tab/>
+            </w:r>
+            <w:r>
+              <w:rPr>
+                <w:noProof/>
+                <w:webHidden/>
+              </w:rPr>
+              <w:fldChar w:fldCharType="begin"/>
+            </w:r>
+            <w:r>
+              <w:rPr>
+                <w:noProof/>
+                <w:webHidden/>
+              </w:rPr>
+              <w:instrText xml:space="preserve"> PAGEREF _Toc67007881 \h </w:instrText>
+            </w:r>
+            <w:r>
+              <w:rPr>
+                <w:noProof/>
+                <w:webHidden/>
+              </w:rPr>
+            </w:r>
+            <w:r>
+              <w:rPr>
+                <w:noProof/>
+                <w:webHidden/>
+              </w:rPr>
+              <w:fldChar w:fldCharType="separate"/>
+            </w:r>
+            <w:r>
+              <w:rPr>
+                <w:noProof/>
+                <w:webHidden/>
+              </w:rPr>
+              <w:t>8</w:t>
+            </w:r>
+            <w:r>
+              <w:rPr>
+                <w:noProof/>
+                <w:webHidden/>
+              </w:rPr>
+              <w:fldChar w:fldCharType="end"/>
+            </w:r>
+          </w:hyperlink>
+        </w:p>
+        <w:p>
+          <w:pPr>
+            <w:pStyle w:val="TOC2"/>
+            <w:tabs>
+              <w:tab w:val="right" w:leader="dot" w:pos="9010"/>
+            </w:tabs>
+            <w:rPr>
+              <w:rFonts w:eastAsiaTheme="minorEastAsia" w:cstheme="minorBidi"/>
+              <w:b w:val="0"/>
+              <w:bCs w:val="0"/>
+              <w:smallCaps w:val="0"/>
+              <w:noProof/>
+              <w:sz w:val="24"/>
+              <w:szCs w:val="24"/>
+              <w:lang w:eastAsia="en-GB"/>
+            </w:rPr>
+          </w:pPr>
+          <w:hyperlink w:anchor="_Toc67007882" w:history="1">
+            <w:r>
+              <w:rPr>
+                <w:rStyle w:val="Hyperlink"/>
+                <w:noProof/>
+              </w:rPr>
+              <w:t>4.1 Clustering</w:t>
+            </w:r>
+            <w:r>
+              <w:rPr>
+                <w:noProof/>
+                <w:webHidden/>
+              </w:rPr>
+              <w:tab/>
+            </w:r>
+            <w:r>
+              <w:rPr>
+                <w:noProof/>
+                <w:webHidden/>
+              </w:rPr>
+              <w:fldChar w:fldCharType="begin"/>
+            </w:r>
+            <w:r>
+              <w:rPr>
+                <w:noProof/>
+                <w:webHidden/>
+              </w:rPr>
+              <w:instrText xml:space="preserve"> PAGEREF _Toc67007882 \h </w:instrText>
+            </w:r>
+            <w:r>
+              <w:rPr>
+                <w:noProof/>
+                <w:webHidden/>
+              </w:rPr>
+            </w:r>
+            <w:r>
+              <w:rPr>
+                <w:noProof/>
+                <w:webHidden/>
+              </w:rPr>
+              <w:fldChar w:fldCharType="separate"/>
+            </w:r>
+            <w:r>
+              <w:rPr>
+                <w:noProof/>
+                <w:webHidden/>
+              </w:rPr>
+              <w:t>8</w:t>
+            </w:r>
+            <w:r>
+              <w:rPr>
+                <w:noProof/>
+                <w:webHidden/>
+              </w:rPr>
+              <w:fldChar w:fldCharType="end"/>
+            </w:r>
+          </w:hyperlink>
+        </w:p>
+        <w:p>
+          <w:pPr>
+            <w:pStyle w:val="TOC2"/>
+            <w:tabs>
+              <w:tab w:val="right" w:leader="dot" w:pos="9010"/>
+            </w:tabs>
+            <w:rPr>
+              <w:rFonts w:eastAsiaTheme="minorEastAsia" w:cstheme="minorBidi"/>
+              <w:b w:val="0"/>
+              <w:bCs w:val="0"/>
+              <w:smallCaps w:val="0"/>
+              <w:noProof/>
+              <w:sz w:val="24"/>
+              <w:szCs w:val="24"/>
+              <w:lang w:eastAsia="en-GB"/>
+            </w:rPr>
+          </w:pPr>
+          <w:hyperlink w:anchor="_Toc67007883" w:history="1">
+            <w:r>
+              <w:rPr>
+                <w:rStyle w:val="Hyperlink"/>
+                <w:noProof/>
+              </w:rPr>
+              <w:t>4.2 Visualizing Results</w:t>
+            </w:r>
+            <w:r>
+              <w:rPr>
+                <w:noProof/>
+                <w:webHidden/>
+              </w:rPr>
+              <w:tab/>
+            </w:r>
+            <w:r>
+              <w:rPr>
+                <w:noProof/>
+                <w:webHidden/>
+              </w:rPr>
+              <w:fldChar w:fldCharType="begin"/>
+            </w:r>
+            <w:r>
+              <w:rPr>
+                <w:noProof/>
+                <w:webHidden/>
+              </w:rPr>
+              <w:instrText xml:space="preserve"> PAGEREF _Toc67007883 \h </w:instrText>
+            </w:r>
+            <w:r>
+              <w:rPr>
+                <w:noProof/>
+                <w:webHidden/>
+              </w:rPr>
+            </w:r>
+            <w:r>
+              <w:rPr>
+                <w:noProof/>
+                <w:webHidden/>
+              </w:rPr>
+              <w:fldChar w:fldCharType="separate"/>
+            </w:r>
+            <w:r>
+              <w:rPr>
+                <w:noProof/>
+                <w:webHidden/>
+              </w:rPr>
+              <w:t>9</w:t>
+            </w:r>
+            <w:r>
+              <w:rPr>
+                <w:noProof/>
+                <w:webHidden/>
+              </w:rPr>
+              <w:fldChar w:fldCharType="end"/>
+            </w:r>
+          </w:hyperlink>
+        </w:p>
+        <w:p>
+          <w:pPr>
+            <w:pStyle w:val="TOC1"/>
+            <w:tabs>
+              <w:tab w:val="left" w:pos="410"/>
+              <w:tab w:val="right" w:leader="dot" w:pos="9010"/>
+            </w:tabs>
+            <w:rPr>
+              <w:rFonts w:eastAsiaTheme="minorEastAsia" w:cstheme="minorBidi"/>
+              <w:b w:val="0"/>
+              <w:bCs w:val="0"/>
+              <w:caps w:val="0"/>
+              <w:noProof/>
+              <w:sz w:val="24"/>
+              <w:szCs w:val="24"/>
+              <w:u w:val="none"/>
+              <w:lang w:eastAsia="en-GB"/>
+            </w:rPr>
+          </w:pPr>
+          <w:hyperlink w:anchor="_Toc67007884" w:history="1">
+            <w:r>
+              <w:rPr>
+                <w:rStyle w:val="Hyperlink"/>
+                <w:noProof/>
+              </w:rPr>
+              <w:t>5.</w:t>
+            </w:r>
+            <w:r>
+              <w:rPr>
+                <w:rFonts w:eastAsiaTheme="minorEastAsia" w:cstheme="minorBidi"/>
+                <w:b w:val="0"/>
+                <w:bCs w:val="0"/>
+                <w:caps w:val="0"/>
+                <w:noProof/>
+                <w:sz w:val="24"/>
+                <w:szCs w:val="24"/>
+                <w:u w:val="none"/>
+                <w:lang w:eastAsia="en-GB"/>
+              </w:rPr>
+              <w:tab/>
+            </w:r>
+            <w:r>
+              <w:rPr>
+                <w:rStyle w:val="Hyperlink"/>
+                <w:noProof/>
+              </w:rPr>
+              <w:t>Discussion</w:t>
+            </w:r>
+            <w:r>
+              <w:rPr>
+                <w:noProof/>
+                <w:webHidden/>
+              </w:rPr>
+              <w:tab/>
+            </w:r>
+            <w:r>
+              <w:rPr>
+                <w:noProof/>
+                <w:webHidden/>
+              </w:rPr>
+              <w:fldChar w:fldCharType="begin"/>
+            </w:r>
+            <w:r>
+              <w:rPr>
+                <w:noProof/>
+                <w:webHidden/>
+              </w:rPr>
+              <w:instrText xml:space="preserve"> PAGEREF _Toc67007884 \h </w:instrText>
+            </w:r>
+            <w:r>
+              <w:rPr>
+                <w:noProof/>
+                <w:webHidden/>
+              </w:rPr>
+            </w:r>
+            <w:r>
+              <w:rPr>
+                <w:noProof/>
+                <w:webHidden/>
+              </w:rPr>
+              <w:fldChar w:fldCharType="separate"/>
+            </w:r>
+            <w:r>
+              <w:rPr>
+                <w:noProof/>
+                <w:webHidden/>
+              </w:rPr>
+              <w:t>10</w:t>
+            </w:r>
+            <w:r>
+              <w:rPr>
+                <w:noProof/>
+                <w:webHidden/>
+              </w:rPr>
+              <w:fldChar w:fldCharType="end"/>
+            </w:r>
+          </w:hyperlink>
+        </w:p>
+        <w:p>
+          <w:pPr>
+            <w:pStyle w:val="TOC1"/>
+            <w:tabs>
+              <w:tab w:val="left" w:pos="410"/>
+              <w:tab w:val="right" w:leader="dot" w:pos="9010"/>
+            </w:tabs>
+            <w:rPr>
+              <w:rFonts w:eastAsiaTheme="minorEastAsia" w:cstheme="minorBidi"/>
+              <w:b w:val="0"/>
+              <w:bCs w:val="0"/>
+              <w:caps w:val="0"/>
+              <w:noProof/>
+              <w:sz w:val="24"/>
+              <w:szCs w:val="24"/>
+              <w:u w:val="none"/>
+              <w:lang w:eastAsia="en-GB"/>
+            </w:rPr>
+          </w:pPr>
+          <w:hyperlink w:anchor="_Toc67007885" w:history="1">
+            <w:r>
+              <w:rPr>
+                <w:rStyle w:val="Hyperlink"/>
+                <w:noProof/>
+              </w:rPr>
+              <w:t>6.</w:t>
+            </w:r>
+            <w:r>
+              <w:rPr>
+                <w:rFonts w:eastAsiaTheme="minorEastAsia" w:cstheme="minorBidi"/>
+                <w:b w:val="0"/>
+                <w:bCs w:val="0"/>
+                <w:caps w:val="0"/>
+                <w:noProof/>
+                <w:sz w:val="24"/>
+                <w:szCs w:val="24"/>
+                <w:u w:val="none"/>
+                <w:lang w:eastAsia="en-GB"/>
+              </w:rPr>
+              <w:tab/>
+            </w:r>
+            <w:r>
+              <w:rPr>
+                <w:rStyle w:val="Hyperlink"/>
+                <w:noProof/>
+              </w:rPr>
+              <w:t>Conclusion</w:t>
+            </w:r>
+            <w:r>
+              <w:rPr>
+                <w:noProof/>
+                <w:webHidden/>
+              </w:rPr>
+              <w:tab/>
+            </w:r>
+            <w:r>
+              <w:rPr>
+                <w:noProof/>
+                <w:webHidden/>
+              </w:rPr>
+              <w:fldChar w:fldCharType="begin"/>
+            </w:r>
+            <w:r>
+              <w:rPr>
+                <w:noProof/>
+                <w:webHidden/>
+              </w:rPr>
+              <w:instrText xml:space="preserve"> PAGEREF _Toc67007885 \h </w:instrText>
+            </w:r>
+            <w:r>
+              <w:rPr>
+                <w:noProof/>
+                <w:webHidden/>
+              </w:rPr>
+            </w:r>
+            <w:r>
+              <w:rPr>
+                <w:noProof/>
+                <w:webHidden/>
+              </w:rPr>
+              <w:fldChar w:fldCharType="separate"/>
+            </w:r>
+            <w:r>
+              <w:rPr>
+                <w:noProof/>
+                <w:webHidden/>
+              </w:rPr>
+              <w:t>10</w:t>
             </w:r>
             <w:r>
               <w:rPr>
@@ -538,25 +1530,13 @@
     <w:p/>
     <w:p/>
     <w:p/>
-    <w:p/>
-    <w:p/>
-    <w:p/>
-    <w:p/>
-    <w:p/>
-    <w:p/>
-    <w:p/>
-    <w:p/>
-    <w:p/>
-    <w:p/>
-    <w:p/>
-    <w:p/>
-    <w:p/>
-    <w:p/>
-    <w:p/>
-    <w:p/>
     <w:p>
       <w:pPr>
         <w:pStyle w:val="Heading1"/>
+        <w:numPr>
+          <w:ilvl w:val="0"/>
+          <w:numId w:val="2"/>
+        </w:numPr>
         <w:rPr>
           <w:b/>
           <w:bCs/>
@@ -564,7 +1544,7 @@
           <w:szCs w:val="40"/>
         </w:rPr>
       </w:pPr>
-      <w:bookmarkStart w:id="0" w:name="_Toc66966769"/>
+      <w:bookmarkStart w:id="0" w:name="_Toc67007872"/>
       <w:r>
         <w:rPr>
           <w:b/>
@@ -573,9 +1553,22 @@
           <w:szCs w:val="40"/>
         </w:rPr>
         <w:lastRenderedPageBreak/>
+        <w:t>Introduction</w:t>
+      </w:r>
+      <w:bookmarkEnd w:id="0"/>
+    </w:p>
+    <w:p>
+      <w:pPr>
+        <w:pStyle w:val="Heading2"/>
+      </w:pPr>
+      <w:bookmarkStart w:id="1" w:name="_Toc67007873"/>
+      <w:r>
+        <w:t xml:space="preserve">1.1 </w:t>
+      </w:r>
+      <w:r>
         <w:t>Background</w:t>
       </w:r>
-      <w:bookmarkEnd w:id="0"/>
+      <w:bookmarkEnd w:id="1"/>
     </w:p>
     <w:p/>
     <w:p>
@@ -609,21 +1602,16 @@
     <w:p/>
     <w:p>
       <w:pPr>
-        <w:pStyle w:val="Heading1"/>
-        <w:rPr>
-          <w:b/>
-          <w:bCs/>
-        </w:rPr>
-      </w:pPr>
-      <w:bookmarkStart w:id="1" w:name="_Toc66966770"/>
-      <w:r>
-        <w:rPr>
-          <w:b/>
-          <w:bCs/>
-        </w:rPr>
+        <w:pStyle w:val="Heading2"/>
+      </w:pPr>
+      <w:bookmarkStart w:id="2" w:name="_Toc67007874"/>
+      <w:r>
+        <w:t xml:space="preserve">1.2 </w:t>
+      </w:r>
+      <w:r>
         <w:t>Problem Definition</w:t>
       </w:r>
-      <w:bookmarkEnd w:id="1"/>
+      <w:bookmarkEnd w:id="2"/>
     </w:p>
     <w:p/>
     <w:p>
@@ -724,12 +1712,7 @@
         <w:t>Coventry (</w:t>
       </w:r>
       <w:r>
-        <w:t xml:space="preserve">New Branch) </w:t>
-      </w:r>
-      <w:bookmarkStart w:id="2" w:name="_GoBack"/>
-      <w:bookmarkEnd w:id="2"/>
-      <w:r>
-        <w:t xml:space="preserve">and </w:t>
+        <w:t xml:space="preserve">New Branch) and </w:t>
       </w:r>
       <w:r>
         <w:rPr>
@@ -791,12 +1774,16 @@
     <w:p>
       <w:pPr>
         <w:pStyle w:val="Heading1"/>
-        <w:rPr>
-          <w:b/>
-          <w:bCs/>
-        </w:rPr>
-      </w:pPr>
-      <w:bookmarkStart w:id="3" w:name="_Toc66966771"/>
+        <w:numPr>
+          <w:ilvl w:val="0"/>
+          <w:numId w:val="2"/>
+        </w:numPr>
+        <w:rPr>
+          <w:b/>
+          <w:bCs/>
+        </w:rPr>
+      </w:pPr>
+      <w:bookmarkStart w:id="3" w:name="_Toc67007875"/>
       <w:r>
         <w:rPr>
           <w:b/>
@@ -809,123 +1796,1817 @@
     </w:p>
     <w:p/>
     <w:p>
-      <w:r>
-        <w:t xml:space="preserve">This project </w:t>
-      </w:r>
-      <w:r>
-        <w:t>use</w:t>
+      <w:pPr>
+        <w:pStyle w:val="Heading2"/>
+        <w:rPr>
+          <w:rFonts w:eastAsia="Times New Roman"/>
+          <w:lang w:eastAsia="en-GB"/>
+        </w:rPr>
+      </w:pPr>
+      <w:bookmarkStart w:id="4" w:name="_Toc67007876"/>
+      <w:r>
+        <w:rPr>
+          <w:rFonts w:eastAsia="Times New Roman"/>
+          <w:lang w:eastAsia="en-GB"/>
+        </w:rPr>
+        <w:t>2</w:t>
+      </w:r>
+      <w:r>
+        <w:rPr>
+          <w:rFonts w:eastAsia="Times New Roman"/>
+          <w:lang w:eastAsia="en-GB"/>
+        </w:rPr>
+        <w:t xml:space="preserve">.1 </w:t>
+      </w:r>
+      <w:r>
+        <w:rPr>
+          <w:rFonts w:eastAsia="Times New Roman"/>
+          <w:lang w:eastAsia="en-GB"/>
+        </w:rPr>
+        <w:t xml:space="preserve">Data </w:t>
+      </w:r>
+      <w:r>
+        <w:rPr>
+          <w:rFonts w:eastAsia="Times New Roman"/>
+          <w:lang w:eastAsia="en-GB"/>
+        </w:rPr>
+        <w:t>S</w:t>
+      </w:r>
+      <w:r>
+        <w:rPr>
+          <w:rFonts w:eastAsia="Times New Roman"/>
+          <w:lang w:eastAsia="en-GB"/>
+        </w:rPr>
+        <w:t>ources</w:t>
+      </w:r>
+      <w:bookmarkEnd w:id="4"/>
+    </w:p>
+    <w:p>
+      <w:r>
+        <w:rPr>
+          <w:b/>
+          <w:bCs/>
+        </w:rPr>
+        <w:t>Brooklyn Neighborhood</w:t>
+      </w:r>
+      <w:r>
+        <w:rPr>
+          <w:b/>
+          <w:bCs/>
+        </w:rPr>
+        <w:t xml:space="preserve"> Data</w:t>
+      </w:r>
+      <w:r>
+        <w:t xml:space="preserve"> was retrieved from a JSON File accessible </w:t>
+      </w:r>
+      <w:hyperlink r:id="rId8" w:history="1">
+        <w:r>
+          <w:rPr>
+            <w:rStyle w:val="Hyperlink"/>
+          </w:rPr>
+          <w:t>here</w:t>
+        </w:r>
+      </w:hyperlink>
+      <w:r>
+        <w:t xml:space="preserve">. This dataset contains a lot of information on </w:t>
+      </w:r>
+      <w:r>
+        <w:t>New York;</w:t>
+      </w:r>
+      <w:r>
+        <w:t xml:space="preserve"> </w:t>
+      </w:r>
+      <w:r>
+        <w:t>however,</w:t>
+      </w:r>
+      <w:r>
+        <w:t xml:space="preserve"> this project only extracted the following:</w:t>
+      </w:r>
+    </w:p>
+    <w:p>
+      <w:pPr>
+        <w:pStyle w:val="ListParagraph"/>
+        <w:numPr>
+          <w:ilvl w:val="0"/>
+          <w:numId w:val="3"/>
+        </w:numPr>
+      </w:pPr>
+      <w:r>
+        <w:t>Borough</w:t>
+      </w:r>
+    </w:p>
+    <w:p>
+      <w:pPr>
+        <w:pStyle w:val="ListParagraph"/>
+        <w:numPr>
+          <w:ilvl w:val="0"/>
+          <w:numId w:val="3"/>
+        </w:numPr>
+      </w:pPr>
+      <w:r>
+        <w:t>Neighborhood</w:t>
+      </w:r>
+      <w:r>
+        <w:tab/>
+      </w:r>
+    </w:p>
+    <w:p>
+      <w:pPr>
+        <w:pStyle w:val="ListParagraph"/>
+        <w:numPr>
+          <w:ilvl w:val="0"/>
+          <w:numId w:val="3"/>
+        </w:numPr>
+      </w:pPr>
+      <w:r>
+        <w:t>Latitude</w:t>
+      </w:r>
+      <w:r>
+        <w:tab/>
+      </w:r>
+    </w:p>
+    <w:p>
+      <w:pPr>
+        <w:pStyle w:val="ListParagraph"/>
+        <w:numPr>
+          <w:ilvl w:val="0"/>
+          <w:numId w:val="3"/>
+        </w:numPr>
+      </w:pPr>
+      <w:r>
+        <w:t>Longitude</w:t>
+      </w:r>
+    </w:p>
+    <w:p>
+      <w:pPr>
+        <w:jc w:val="center"/>
+      </w:pPr>
+      <w:r>
+        <w:rPr>
+          <w:noProof/>
+        </w:rPr>
+        <w:drawing>
+          <wp:inline distT="0" distB="0" distL="0" distR="0" wp14:anchorId="3DEA37DA" wp14:editId="4B7CBA76">
+            <wp:extent cx="5486400" cy="2146300"/>
+            <wp:effectExtent l="0" t="0" r="0" b="0"/>
+            <wp:docPr id="1" name="Picture 1"/>
+            <wp:cNvGraphicFramePr>
+              <a:graphicFrameLocks xmlns:a="http://schemas.openxmlformats.org/drawingml/2006/main" noChangeAspect="1"/>
+            </wp:cNvGraphicFramePr>
+            <a:graphic xmlns:a="http://schemas.openxmlformats.org/drawingml/2006/main">
+              <a:graphicData uri="http://schemas.openxmlformats.org/drawingml/2006/picture">
+                <pic:pic xmlns:pic="http://schemas.openxmlformats.org/drawingml/2006/picture">
+                  <pic:nvPicPr>
+                    <pic:cNvPr id="1" name="JupyterLab.png"/>
+                    <pic:cNvPicPr/>
+                  </pic:nvPicPr>
+                  <pic:blipFill>
+                    <a:blip r:embed="rId9">
+                      <a:extLst>
+                        <a:ext uri="{28A0092B-C50C-407E-A947-70E740481C1C}">
+                          <a14:useLocalDpi xmlns:a14="http://schemas.microsoft.com/office/drawing/2010/main" val="0"/>
+                        </a:ext>
+                      </a:extLst>
+                    </a:blip>
+                    <a:stretch>
+                      <a:fillRect/>
+                    </a:stretch>
+                  </pic:blipFill>
+                  <pic:spPr>
+                    <a:xfrm>
+                      <a:off x="0" y="0"/>
+                      <a:ext cx="5486400" cy="2146300"/>
+                    </a:xfrm>
+                    <a:prstGeom prst="rect">
+                      <a:avLst/>
+                    </a:prstGeom>
+                  </pic:spPr>
+                </pic:pic>
+              </a:graphicData>
+            </a:graphic>
+          </wp:inline>
+        </w:drawing>
+      </w:r>
+    </w:p>
+    <w:p>
+      <w:pPr>
+        <w:jc w:val="center"/>
+      </w:pPr>
+      <w:r>
+        <w:rPr>
+          <w:b/>
+          <w:bCs/>
+        </w:rPr>
+        <w:t>Dataset size</w:t>
+      </w:r>
+      <w:r>
+        <w:t xml:space="preserve">: </w:t>
+      </w:r>
+      <w:r>
+        <w:t>(70, 4)</w:t>
+      </w:r>
+    </w:p>
+    <w:p>
+      <w:pPr>
+        <w:jc w:val="center"/>
+      </w:pPr>
+    </w:p>
+    <w:p>
+      <w:r>
+        <w:rPr>
+          <w:b/>
+          <w:bCs/>
+        </w:rPr>
+        <w:t>Coventry Neighborhood Data</w:t>
+      </w:r>
+      <w:r>
+        <w:t xml:space="preserve"> was scrapped from the </w:t>
+      </w:r>
+      <w:hyperlink r:id="rId10" w:history="1">
+        <w:r>
+          <w:rPr>
+            <w:rStyle w:val="Hyperlink"/>
+          </w:rPr>
+          <w:t xml:space="preserve">Wikipedia </w:t>
+        </w:r>
+        <w:r>
+          <w:rPr>
+            <w:rStyle w:val="Hyperlink"/>
+          </w:rPr>
+          <w:t>page</w:t>
+        </w:r>
+      </w:hyperlink>
+      <w:r>
+        <w:t xml:space="preserve"> which contains a list of </w:t>
+      </w:r>
+      <w:proofErr w:type="spellStart"/>
+      <w:r>
+        <w:t>PostalCodes</w:t>
+      </w:r>
+      <w:proofErr w:type="spellEnd"/>
+      <w:r>
+        <w:t xml:space="preserve"> and respective Neighborhood information. This data did not have the latitude and longitude information, so the geocoder python library was used to </w:t>
+      </w:r>
+      <w:proofErr w:type="spellStart"/>
+      <w:r>
+        <w:t>to</w:t>
+      </w:r>
+      <w:proofErr w:type="spellEnd"/>
+      <w:r>
+        <w:t xml:space="preserve"> extract the coordinates.</w:t>
+      </w:r>
+    </w:p>
+    <w:p>
+      <w:pPr>
+        <w:pStyle w:val="ListParagraph"/>
+        <w:numPr>
+          <w:ilvl w:val="0"/>
+          <w:numId w:val="3"/>
+        </w:numPr>
+      </w:pPr>
+      <w:r>
+        <w:t>Postal Code</w:t>
+      </w:r>
+    </w:p>
+    <w:p>
+      <w:pPr>
+        <w:pStyle w:val="ListParagraph"/>
+        <w:numPr>
+          <w:ilvl w:val="0"/>
+          <w:numId w:val="3"/>
+        </w:numPr>
+      </w:pPr>
+      <w:r>
+        <w:t>Borough</w:t>
+      </w:r>
+    </w:p>
+    <w:p>
+      <w:pPr>
+        <w:pStyle w:val="ListParagraph"/>
+        <w:numPr>
+          <w:ilvl w:val="0"/>
+          <w:numId w:val="3"/>
+        </w:numPr>
+      </w:pPr>
+      <w:r>
+        <w:t>Neighborhood</w:t>
+      </w:r>
+      <w:r>
+        <w:tab/>
+      </w:r>
+    </w:p>
+    <w:p>
+      <w:pPr>
+        <w:pStyle w:val="ListParagraph"/>
+        <w:numPr>
+          <w:ilvl w:val="0"/>
+          <w:numId w:val="3"/>
+        </w:numPr>
+      </w:pPr>
+      <w:r>
+        <w:t>Latitude</w:t>
+      </w:r>
+      <w:r>
+        <w:tab/>
+      </w:r>
+    </w:p>
+    <w:p>
+      <w:pPr>
+        <w:pStyle w:val="ListParagraph"/>
+        <w:numPr>
+          <w:ilvl w:val="0"/>
+          <w:numId w:val="3"/>
+        </w:numPr>
+      </w:pPr>
+      <w:r>
+        <w:t>Longitude</w:t>
+      </w:r>
+    </w:p>
+    <w:p>
+      <w:pPr>
+        <w:jc w:val="center"/>
+      </w:pPr>
+      <w:r>
+        <w:rPr>
+          <w:noProof/>
+        </w:rPr>
+        <w:drawing>
+          <wp:inline distT="0" distB="0" distL="0" distR="0" wp14:anchorId="7B22C616" wp14:editId="0695CC92">
+            <wp:extent cx="5727700" cy="1876425"/>
+            <wp:effectExtent l="0" t="0" r="0" b="3175"/>
+            <wp:docPr id="2" name="Picture 2"/>
+            <wp:cNvGraphicFramePr>
+              <a:graphicFrameLocks xmlns:a="http://schemas.openxmlformats.org/drawingml/2006/main" noChangeAspect="1"/>
+            </wp:cNvGraphicFramePr>
+            <a:graphic xmlns:a="http://schemas.openxmlformats.org/drawingml/2006/main">
+              <a:graphicData uri="http://schemas.openxmlformats.org/drawingml/2006/picture">
+                <pic:pic xmlns:pic="http://schemas.openxmlformats.org/drawingml/2006/picture">
+                  <pic:nvPicPr>
+                    <pic:cNvPr id="2" name="4.3_Plotly_Basics.ipynb.png"/>
+                    <pic:cNvPicPr/>
+                  </pic:nvPicPr>
+                  <pic:blipFill>
+                    <a:blip r:embed="rId11">
+                      <a:extLst>
+                        <a:ext uri="{28A0092B-C50C-407E-A947-70E740481C1C}">
+                          <a14:useLocalDpi xmlns:a14="http://schemas.microsoft.com/office/drawing/2010/main" val="0"/>
+                        </a:ext>
+                      </a:extLst>
+                    </a:blip>
+                    <a:stretch>
+                      <a:fillRect/>
+                    </a:stretch>
+                  </pic:blipFill>
+                  <pic:spPr>
+                    <a:xfrm>
+                      <a:off x="0" y="0"/>
+                      <a:ext cx="5727700" cy="1876425"/>
+                    </a:xfrm>
+                    <a:prstGeom prst="rect">
+                      <a:avLst/>
+                    </a:prstGeom>
+                  </pic:spPr>
+                </pic:pic>
+              </a:graphicData>
+            </a:graphic>
+          </wp:inline>
+        </w:drawing>
+      </w:r>
+    </w:p>
+    <w:p>
+      <w:pPr>
+        <w:jc w:val="center"/>
+      </w:pPr>
+      <w:r>
+        <w:rPr>
+          <w:b/>
+          <w:bCs/>
+        </w:rPr>
+        <w:t>Dataset size</w:t>
+      </w:r>
+      <w:r>
+        <w:t xml:space="preserve">: </w:t>
+      </w:r>
+      <w:r>
+        <w:t>(</w:t>
+      </w:r>
+      <w:r>
+        <w:t>86</w:t>
+      </w:r>
+      <w:r>
+        <w:t xml:space="preserve">, </w:t>
+      </w:r>
+      <w:r>
+        <w:t>5</w:t>
+      </w:r>
+      <w:r>
+        <w:t>)</w:t>
+      </w:r>
+      <w:r>
+        <w:t xml:space="preserve">-Before </w:t>
+      </w:r>
+      <w:proofErr w:type="gramStart"/>
+      <w:r>
+        <w:t>drop</w:t>
+      </w:r>
+      <w:proofErr w:type="gramEnd"/>
+      <w:r>
+        <w:t>; (86,4)- After dropping “</w:t>
+      </w:r>
+      <w:proofErr w:type="spellStart"/>
+      <w:r>
+        <w:t>PostalCode</w:t>
+      </w:r>
+      <w:proofErr w:type="spellEnd"/>
+      <w:r>
+        <w:t xml:space="preserve">” </w:t>
+      </w:r>
+    </w:p>
+    <w:p>
+      <w:pPr>
+        <w:jc w:val="center"/>
+      </w:pPr>
+    </w:p>
+    <w:p>
+      <w:r>
+        <w:t>The dataset presented above is not enough to help us generate good clusters.</w:t>
+      </w:r>
+    </w:p>
+    <w:p>
+      <w:r>
+        <w:t>It is logical to decide that the places (</w:t>
+      </w:r>
+      <w:r>
+        <w:t xml:space="preserve">Gym, Restaurant, </w:t>
+      </w:r>
+      <w:r>
+        <w:t>etc.)  people visit influences the type of environments they will be comfortable in.</w:t>
+      </w:r>
+    </w:p>
+    <w:p/>
+    <w:p>
+      <w:r>
+        <w:t>Th</w:t>
+      </w:r>
+      <w:r>
+        <w:t xml:space="preserve">is is why I made the decision to use </w:t>
+      </w:r>
+      <w:r>
+        <w:rPr>
+          <w:b/>
+          <w:bCs/>
+        </w:rPr>
+        <w:t>popular venues</w:t>
+      </w:r>
+      <w:r>
+        <w:t xml:space="preserve"> (places)</w:t>
+      </w:r>
+      <w:r>
+        <w:t xml:space="preserve"> </w:t>
+      </w:r>
+      <w:r>
+        <w:t xml:space="preserve">in this </w:t>
+      </w:r>
+      <w:r>
+        <w:t>project</w:t>
+      </w:r>
+      <w:r>
+        <w:t xml:space="preserve">. This information was extracted using </w:t>
+      </w:r>
+      <w:r>
+        <w:t xml:space="preserve">the </w:t>
+      </w:r>
+      <w:r>
+        <w:rPr>
+          <w:b/>
+          <w:bCs/>
+        </w:rPr>
+        <w:t>Foursquare API</w:t>
+      </w:r>
+      <w:r>
+        <w:t xml:space="preserve"> </w:t>
+      </w:r>
+      <w:r>
+        <w:t>to neighborhoods</w:t>
+      </w:r>
+      <w:r>
+        <w:t xml:space="preserve"> in </w:t>
+      </w:r>
+      <w:r>
+        <w:t>Brooklyn</w:t>
+      </w:r>
+      <w:r>
+        <w:t>, New York and Coventry. I explore</w:t>
+      </w:r>
+      <w:r>
+        <w:t>d</w:t>
+      </w:r>
+      <w:r>
+        <w:t xml:space="preserve"> the most </w:t>
+      </w:r>
+      <w:r>
+        <w:rPr>
+          <w:b/>
+          <w:bCs/>
+        </w:rPr>
+        <w:t>common venue categories</w:t>
+      </w:r>
+      <w:r>
+        <w:t xml:space="preserve"> in each </w:t>
+      </w:r>
+      <w:r>
+        <w:rPr>
+          <w:b/>
+          <w:bCs/>
+        </w:rPr>
+        <w:t>neighborhood</w:t>
+      </w:r>
+      <w:r>
+        <w:t>, and then use</w:t>
+      </w:r>
+      <w:r>
+        <w:t>d</w:t>
+      </w:r>
+      <w:r>
+        <w:t xml:space="preserve"> this feature to</w:t>
+      </w:r>
+      <w:r>
+        <w:t xml:space="preserve"> generate the data structure as shown below:</w:t>
+      </w:r>
+    </w:p>
+    <w:p>
+      <w:r>
+        <w:rPr>
+          <w:noProof/>
+        </w:rPr>
+        <w:drawing>
+          <wp:inline distT="0" distB="0" distL="0" distR="0" wp14:anchorId="06F4BE6C" wp14:editId="1581496F">
+            <wp:extent cx="5727700" cy="1233170"/>
+            <wp:effectExtent l="0" t="0" r="0" b="0"/>
+            <wp:docPr id="3" name="Picture 3"/>
+            <wp:cNvGraphicFramePr>
+              <a:graphicFrameLocks xmlns:a="http://schemas.openxmlformats.org/drawingml/2006/main" noChangeAspect="1"/>
+            </wp:cNvGraphicFramePr>
+            <a:graphic xmlns:a="http://schemas.openxmlformats.org/drawingml/2006/main">
+              <a:graphicData uri="http://schemas.openxmlformats.org/drawingml/2006/picture">
+                <pic:pic xmlns:pic="http://schemas.openxmlformats.org/drawingml/2006/picture">
+                  <pic:nvPicPr>
+                    <pic:cNvPr id="3" name="3-Million-Free-Stock-Photos-Videos-·-Pexels.png"/>
+                    <pic:cNvPicPr/>
+                  </pic:nvPicPr>
+                  <pic:blipFill>
+                    <a:blip r:embed="rId12" cstate="print">
+                      <a:extLst>
+                        <a:ext uri="{28A0092B-C50C-407E-A947-70E740481C1C}">
+                          <a14:useLocalDpi xmlns:a14="http://schemas.microsoft.com/office/drawing/2010/main" val="0"/>
+                        </a:ext>
+                      </a:extLst>
+                    </a:blip>
+                    <a:stretch>
+                      <a:fillRect/>
+                    </a:stretch>
+                  </pic:blipFill>
+                  <pic:spPr>
+                    <a:xfrm>
+                      <a:off x="0" y="0"/>
+                      <a:ext cx="5727700" cy="1233170"/>
+                    </a:xfrm>
+                    <a:prstGeom prst="rect">
+                      <a:avLst/>
+                    </a:prstGeom>
+                  </pic:spPr>
+                </pic:pic>
+              </a:graphicData>
+            </a:graphic>
+          </wp:inline>
+        </w:drawing>
+      </w:r>
+    </w:p>
+    <w:p/>
+    <w:p/>
+    <w:p>
+      <w:pPr>
+        <w:pStyle w:val="Heading2"/>
+        <w:rPr>
+          <w:rFonts w:eastAsia="Times New Roman"/>
+          <w:lang w:eastAsia="en-GB"/>
+        </w:rPr>
+      </w:pPr>
+      <w:bookmarkStart w:id="5" w:name="_Toc67007877"/>
+      <w:r>
+        <w:rPr>
+          <w:rFonts w:eastAsia="Times New Roman"/>
+          <w:lang w:eastAsia="en-GB"/>
+        </w:rPr>
+        <w:t xml:space="preserve">2.2 </w:t>
+      </w:r>
+      <w:r>
+        <w:rPr>
+          <w:rFonts w:eastAsia="Times New Roman"/>
+          <w:lang w:eastAsia="en-GB"/>
+        </w:rPr>
+        <w:t>Data Transformation</w:t>
+      </w:r>
+      <w:bookmarkEnd w:id="5"/>
+      <w:r>
+        <w:rPr>
+          <w:rFonts w:eastAsia="Times New Roman"/>
+          <w:lang w:eastAsia="en-GB"/>
+        </w:rPr>
+        <w:t xml:space="preserve"> </w:t>
+      </w:r>
+    </w:p>
+    <w:p>
+      <w:r>
+        <w:t xml:space="preserve">After preparing the venues data retrieved from the Foursquare </w:t>
+      </w:r>
+      <w:r>
+        <w:t>API, the</w:t>
+      </w:r>
+      <w:r>
+        <w:t xml:space="preserve"> data which was a combination of numeric and categorical </w:t>
+      </w:r>
+      <w:r>
+        <w:t>values needed</w:t>
+      </w:r>
+      <w:r>
+        <w:t xml:space="preserve"> to be transformed so that the clustering algorithm can take it as input. </w:t>
+      </w:r>
+      <w:r>
+        <w:t>The</w:t>
+      </w:r>
+      <w:r>
+        <w:t xml:space="preserve"> rows</w:t>
+      </w:r>
+      <w:r>
+        <w:t xml:space="preserve"> (records) of each</w:t>
+      </w:r>
+      <w:r>
+        <w:t xml:space="preserve"> neighborhood</w:t>
+      </w:r>
+      <w:r>
+        <w:t xml:space="preserve"> was grouped </w:t>
+      </w:r>
+      <w:r>
+        <w:t xml:space="preserve">by taking the mean </w:t>
+      </w:r>
+      <w:r>
+        <w:t>of the</w:t>
+      </w:r>
+      <w:r>
+        <w:t xml:space="preserve"> frequency of occurrence of each </w:t>
+      </w:r>
+      <w:r>
+        <w:t xml:space="preserve">venue </w:t>
+      </w:r>
+      <w:r>
+        <w:t>category</w:t>
+      </w:r>
+      <w:r>
+        <w:t xml:space="preserve"> (e.g. Gym, Spa, Bar) to generate data as shown below:</w:t>
+      </w:r>
+    </w:p>
+    <w:p>
+      <w:r>
+        <w:rPr>
+          <w:noProof/>
+        </w:rPr>
+        <w:drawing>
+          <wp:inline distT="0" distB="0" distL="0" distR="0" wp14:anchorId="2B470952" wp14:editId="6424CA8D">
+            <wp:extent cx="5727700" cy="1308735"/>
+            <wp:effectExtent l="0" t="0" r="0" b="0"/>
+            <wp:docPr id="4" name="Picture 4"/>
+            <wp:cNvGraphicFramePr>
+              <a:graphicFrameLocks xmlns:a="http://schemas.openxmlformats.org/drawingml/2006/main" noChangeAspect="1"/>
+            </wp:cNvGraphicFramePr>
+            <a:graphic xmlns:a="http://schemas.openxmlformats.org/drawingml/2006/main">
+              <a:graphicData uri="http://schemas.openxmlformats.org/drawingml/2006/picture">
+                <pic:pic xmlns:pic="http://schemas.openxmlformats.org/drawingml/2006/picture">
+                  <pic:nvPicPr>
+                    <pic:cNvPr id="4" name="-Plotly_Basics.ipynb.png"/>
+                    <pic:cNvPicPr/>
+                  </pic:nvPicPr>
+                  <pic:blipFill>
+                    <a:blip r:embed="rId13" cstate="print">
+                      <a:extLst>
+                        <a:ext uri="{28A0092B-C50C-407E-A947-70E740481C1C}">
+                          <a14:useLocalDpi xmlns:a14="http://schemas.microsoft.com/office/drawing/2010/main" val="0"/>
+                        </a:ext>
+                      </a:extLst>
+                    </a:blip>
+                    <a:stretch>
+                      <a:fillRect/>
+                    </a:stretch>
+                  </pic:blipFill>
+                  <pic:spPr>
+                    <a:xfrm>
+                      <a:off x="0" y="0"/>
+                      <a:ext cx="5727700" cy="1308735"/>
+                    </a:xfrm>
+                    <a:prstGeom prst="rect">
+                      <a:avLst/>
+                    </a:prstGeom>
+                  </pic:spPr>
+                </pic:pic>
+              </a:graphicData>
+            </a:graphic>
+          </wp:inline>
+        </w:drawing>
+      </w:r>
+    </w:p>
+    <w:p/>
+    <w:p>
+      <w:r>
+        <w:t>Next I used the mean of frequency values identify the top 10 Venues for every neighborhood.</w:t>
+      </w:r>
+    </w:p>
+    <w:p>
+      <w:r>
+        <w:rPr>
+          <w:noProof/>
+        </w:rPr>
+        <w:lastRenderedPageBreak/>
+        <w:drawing>
+          <wp:inline distT="0" distB="0" distL="0" distR="0" wp14:anchorId="7B4C5D64" wp14:editId="4CDF7827">
+            <wp:extent cx="5727700" cy="1830070"/>
+            <wp:effectExtent l="0" t="0" r="0" b="0"/>
+            <wp:docPr id="5" name="Picture 5"/>
+            <wp:cNvGraphicFramePr>
+              <a:graphicFrameLocks xmlns:a="http://schemas.openxmlformats.org/drawingml/2006/main" noChangeAspect="1"/>
+            </wp:cNvGraphicFramePr>
+            <a:graphic xmlns:a="http://schemas.openxmlformats.org/drawingml/2006/main">
+              <a:graphicData uri="http://schemas.openxmlformats.org/drawingml/2006/picture">
+                <pic:pic xmlns:pic="http://schemas.openxmlformats.org/drawingml/2006/picture">
+                  <pic:nvPicPr>
+                    <pic:cNvPr id="5" name="af20-cf27355e9714.png"/>
+                    <pic:cNvPicPr/>
+                  </pic:nvPicPr>
+                  <pic:blipFill>
+                    <a:blip r:embed="rId14" cstate="print">
+                      <a:extLst>
+                        <a:ext uri="{28A0092B-C50C-407E-A947-70E740481C1C}">
+                          <a14:useLocalDpi xmlns:a14="http://schemas.microsoft.com/office/drawing/2010/main" val="0"/>
+                        </a:ext>
+                      </a:extLst>
+                    </a:blip>
+                    <a:stretch>
+                      <a:fillRect/>
+                    </a:stretch>
+                  </pic:blipFill>
+                  <pic:spPr>
+                    <a:xfrm>
+                      <a:off x="0" y="0"/>
+                      <a:ext cx="5727700" cy="1830070"/>
+                    </a:xfrm>
+                    <a:prstGeom prst="rect">
+                      <a:avLst/>
+                    </a:prstGeom>
+                  </pic:spPr>
+                </pic:pic>
+              </a:graphicData>
+            </a:graphic>
+          </wp:inline>
+        </w:drawing>
+      </w:r>
+    </w:p>
+    <w:p>
+      <w:r>
+        <w:t xml:space="preserve">From the table it can be seen that each neighborhood has 10 top </w:t>
+      </w:r>
+      <w:r>
+        <w:t>venues.</w:t>
+      </w:r>
+    </w:p>
+    <w:p/>
+    <w:p>
+      <w:r>
+        <w:t xml:space="preserve">Finally, </w:t>
+      </w:r>
+      <w:r>
+        <w:t xml:space="preserve">the two tables were merged into one new table and </w:t>
+      </w:r>
+      <w:r>
+        <w:t>One-hot encoding was applied on the transformed data to convert the</w:t>
+      </w:r>
+      <w:r>
+        <w:t xml:space="preserve"> data</w:t>
+      </w:r>
+      <w:r>
+        <w:t xml:space="preserve"> </w:t>
+      </w:r>
+      <w:r>
+        <w:t>to numeric form.</w:t>
+      </w:r>
+    </w:p>
+    <w:p>
+      <w:r>
+        <w:rPr>
+          <w:noProof/>
+        </w:rPr>
+        <w:drawing>
+          <wp:inline distT="0" distB="0" distL="0" distR="0" wp14:anchorId="6BAD04B5" wp14:editId="713958F1">
+            <wp:extent cx="5727700" cy="1369060"/>
+            <wp:effectExtent l="0" t="0" r="0" b="2540"/>
+            <wp:docPr id="6" name="Picture 6"/>
+            <wp:cNvGraphicFramePr>
+              <a:graphicFrameLocks xmlns:a="http://schemas.openxmlformats.org/drawingml/2006/main" noChangeAspect="1"/>
+            </wp:cNvGraphicFramePr>
+            <a:graphic xmlns:a="http://schemas.openxmlformats.org/drawingml/2006/main">
+              <a:graphicData uri="http://schemas.openxmlformats.org/drawingml/2006/picture">
+                <pic:pic xmlns:pic="http://schemas.openxmlformats.org/drawingml/2006/picture">
+                  <pic:nvPicPr>
+                    <pic:cNvPr id="6" name="one hot.png"/>
+                    <pic:cNvPicPr/>
+                  </pic:nvPicPr>
+                  <pic:blipFill>
+                    <a:blip r:embed="rId15" cstate="print">
+                      <a:extLst>
+                        <a:ext uri="{28A0092B-C50C-407E-A947-70E740481C1C}">
+                          <a14:useLocalDpi xmlns:a14="http://schemas.microsoft.com/office/drawing/2010/main" val="0"/>
+                        </a:ext>
+                      </a:extLst>
+                    </a:blip>
+                    <a:stretch>
+                      <a:fillRect/>
+                    </a:stretch>
+                  </pic:blipFill>
+                  <pic:spPr>
+                    <a:xfrm>
+                      <a:off x="0" y="0"/>
+                      <a:ext cx="5727700" cy="1369060"/>
+                    </a:xfrm>
+                    <a:prstGeom prst="rect">
+                      <a:avLst/>
+                    </a:prstGeom>
+                  </pic:spPr>
+                </pic:pic>
+              </a:graphicData>
+            </a:graphic>
+          </wp:inline>
+        </w:drawing>
+      </w:r>
+    </w:p>
+    <w:p/>
+    <w:p/>
+    <w:p>
+      <w:pPr>
+        <w:pStyle w:val="Heading2"/>
+        <w:rPr>
+          <w:rFonts w:eastAsia="Times New Roman"/>
+          <w:lang w:eastAsia="en-GB"/>
+        </w:rPr>
+      </w:pPr>
+      <w:bookmarkStart w:id="6" w:name="_Toc67007878"/>
+      <w:r>
+        <w:rPr>
+          <w:rFonts w:eastAsia="Times New Roman"/>
+          <w:lang w:eastAsia="en-GB"/>
+        </w:rPr>
+        <w:t>2.3</w:t>
+      </w:r>
+      <w:r>
+        <w:rPr>
+          <w:rFonts w:eastAsia="Times New Roman"/>
+          <w:lang w:eastAsia="en-GB"/>
+        </w:rPr>
+        <w:t xml:space="preserve"> </w:t>
+      </w:r>
+      <w:r>
+        <w:rPr>
+          <w:rFonts w:eastAsia="Times New Roman"/>
+          <w:lang w:eastAsia="en-GB"/>
+        </w:rPr>
+        <w:t xml:space="preserve">Data </w:t>
+      </w:r>
+      <w:r>
+        <w:rPr>
+          <w:rFonts w:eastAsia="Times New Roman"/>
+          <w:lang w:eastAsia="en-GB"/>
+        </w:rPr>
+        <w:t>C</w:t>
+      </w:r>
+      <w:r>
+        <w:rPr>
+          <w:rFonts w:eastAsia="Times New Roman"/>
+          <w:lang w:eastAsia="en-GB"/>
+        </w:rPr>
+        <w:t>leaning</w:t>
+      </w:r>
+      <w:bookmarkEnd w:id="6"/>
+    </w:p>
+    <w:p>
+      <w:r>
+        <w:t xml:space="preserve">After Data transformation </w:t>
+      </w:r>
+      <w:r>
+        <w:t>was completed, I handled missing data. Some of this resulted from merging the two groups</w:t>
+      </w:r>
+      <w:r>
+        <w:t xml:space="preserve"> </w:t>
+      </w:r>
+      <w:r>
+        <w:t xml:space="preserve">(as not all venues types are present in both </w:t>
+      </w:r>
+      <w:r>
+        <w:rPr>
+          <w:b/>
+          <w:bCs/>
+        </w:rPr>
+        <w:t>Brooklyn &amp; Coventry,</w:t>
+      </w:r>
+      <w:r>
+        <w:t xml:space="preserve"> there is bound to be missing data). Since I already performed one-hot encoding and the category of data with missing values were venue related data, I filled missing data with 0.</w:t>
+      </w:r>
+    </w:p>
+    <w:p>
+      <w:r>
+        <w:t>Data scraped fro</w:t>
+      </w:r>
+      <w:r>
+        <w:t xml:space="preserve">m the Wikipedia page were also handled by dropping rows with </w:t>
+      </w:r>
+      <w:proofErr w:type="spellStart"/>
+      <w:r>
+        <w:t>NaN</w:t>
+      </w:r>
+      <w:proofErr w:type="spellEnd"/>
+      <w:r>
+        <w:t xml:space="preserve"> values.</w:t>
+      </w:r>
+      <w:r>
+        <w:t xml:space="preserve"> were combined into one table. </w:t>
+      </w:r>
+    </w:p>
+    <w:p>
+      <w:pPr>
+        <w:pStyle w:val="Heading2"/>
+        <w:rPr>
+          <w:rFonts w:eastAsia="Times New Roman"/>
+          <w:lang w:eastAsia="en-GB"/>
+        </w:rPr>
+      </w:pPr>
+    </w:p>
+    <w:p/>
+    <w:p/>
+    <w:p/>
+    <w:p/>
+    <w:p/>
+    <w:p/>
+    <w:p/>
+    <w:p/>
+    <w:p>
+      <w:pPr>
+        <w:pStyle w:val="Heading1"/>
+        <w:numPr>
+          <w:ilvl w:val="0"/>
+          <w:numId w:val="1"/>
+        </w:numPr>
+        <w:rPr>
+          <w:b/>
+          <w:bCs/>
+        </w:rPr>
+      </w:pPr>
+      <w:bookmarkStart w:id="7" w:name="_Toc67007879"/>
+      <w:r>
+        <w:rPr>
+          <w:b/>
+          <w:bCs/>
+        </w:rPr>
+        <w:lastRenderedPageBreak/>
+        <w:t>Methodology</w:t>
+      </w:r>
+      <w:bookmarkEnd w:id="7"/>
+    </w:p>
+    <w:p>
+      <w:pPr>
+        <w:pStyle w:val="Heading2"/>
+        <w:rPr>
+          <w:rFonts w:eastAsia="Times New Roman"/>
+          <w:lang w:eastAsia="en-GB"/>
+        </w:rPr>
+      </w:pPr>
+      <w:bookmarkStart w:id="8" w:name="_Toc67007880"/>
+      <w:r>
+        <w:rPr>
+          <w:rFonts w:eastAsia="Times New Roman"/>
+          <w:lang w:eastAsia="en-GB"/>
+        </w:rPr>
+        <w:t>3.</w:t>
+      </w:r>
+      <w:r>
+        <w:rPr>
+          <w:rFonts w:eastAsia="Times New Roman"/>
+          <w:lang w:eastAsia="en-GB"/>
+        </w:rPr>
+        <w:t>1</w:t>
+      </w:r>
+      <w:r>
+        <w:rPr>
+          <w:rFonts w:eastAsia="Times New Roman"/>
+          <w:lang w:eastAsia="en-GB"/>
+        </w:rPr>
+        <w:t xml:space="preserve"> Exploratory Data Analysis</w:t>
+      </w:r>
+      <w:bookmarkEnd w:id="8"/>
+    </w:p>
+    <w:p>
+      <w:pPr>
+        <w:rPr>
+          <w:lang w:eastAsia="en-GB"/>
+        </w:rPr>
+      </w:pPr>
+      <w:r>
+        <w:rPr>
+          <w:lang w:eastAsia="en-GB"/>
+        </w:rPr>
+        <w:t xml:space="preserve">Since the commons venues were going to be the key features in the </w:t>
+      </w:r>
+      <w:proofErr w:type="gramStart"/>
+      <w:r>
+        <w:rPr>
+          <w:lang w:eastAsia="en-GB"/>
+        </w:rPr>
+        <w:t>clustering  model</w:t>
+      </w:r>
+      <w:proofErr w:type="gramEnd"/>
+      <w:r>
+        <w:rPr>
+          <w:lang w:eastAsia="en-GB"/>
+        </w:rPr>
+        <w:t xml:space="preserve"> training, I decided to visualize the top venues in both Brooklyn and Coventry.</w:t>
+      </w:r>
+    </w:p>
+    <w:p>
+      <w:pPr>
+        <w:rPr>
+          <w:lang w:eastAsia="en-GB"/>
+        </w:rPr>
+      </w:pPr>
+      <w:r>
+        <w:rPr>
+          <w:noProof/>
+          <w:lang w:eastAsia="en-GB"/>
+        </w:rPr>
+        <w:drawing>
+          <wp:inline distT="0" distB="0" distL="0" distR="0" wp14:anchorId="3446F515" wp14:editId="09B78FCA">
+            <wp:extent cx="5727700" cy="5126990"/>
+            <wp:effectExtent l="0" t="0" r="0" b="3810"/>
+            <wp:docPr id="7" name="Picture 7"/>
+            <wp:cNvGraphicFramePr>
+              <a:graphicFrameLocks xmlns:a="http://schemas.openxmlformats.org/drawingml/2006/main" noChangeAspect="1"/>
+            </wp:cNvGraphicFramePr>
+            <a:graphic xmlns:a="http://schemas.openxmlformats.org/drawingml/2006/main">
+              <a:graphicData uri="http://schemas.openxmlformats.org/drawingml/2006/picture">
+                <pic:pic xmlns:pic="http://schemas.openxmlformats.org/drawingml/2006/picture">
+                  <pic:nvPicPr>
+                    <pic:cNvPr id="7" name="image.png"/>
+                    <pic:cNvPicPr/>
+                  </pic:nvPicPr>
+                  <pic:blipFill>
+                    <a:blip r:embed="rId16">
+                      <a:extLst>
+                        <a:ext uri="{28A0092B-C50C-407E-A947-70E740481C1C}">
+                          <a14:useLocalDpi xmlns:a14="http://schemas.microsoft.com/office/drawing/2010/main" val="0"/>
+                        </a:ext>
+                      </a:extLst>
+                    </a:blip>
+                    <a:stretch>
+                      <a:fillRect/>
+                    </a:stretch>
+                  </pic:blipFill>
+                  <pic:spPr>
+                    <a:xfrm>
+                      <a:off x="0" y="0"/>
+                      <a:ext cx="5727700" cy="5126990"/>
+                    </a:xfrm>
+                    <a:prstGeom prst="rect">
+                      <a:avLst/>
+                    </a:prstGeom>
+                  </pic:spPr>
+                </pic:pic>
+              </a:graphicData>
+            </a:graphic>
+          </wp:inline>
+        </w:drawing>
+      </w:r>
+    </w:p>
+    <w:p>
+      <w:pPr>
+        <w:rPr>
+          <w:lang w:eastAsia="en-GB"/>
+        </w:rPr>
+      </w:pPr>
+    </w:p>
+    <w:p>
+      <w:pPr>
+        <w:rPr>
+          <w:lang w:eastAsia="en-GB"/>
+        </w:rPr>
+      </w:pPr>
+      <w:r>
+        <w:rPr>
+          <w:lang w:eastAsia="en-GB"/>
+        </w:rPr>
+        <w:t xml:space="preserve">From this horizontal bar </w:t>
+      </w:r>
+      <w:proofErr w:type="gramStart"/>
+      <w:r>
+        <w:rPr>
+          <w:lang w:eastAsia="en-GB"/>
+        </w:rPr>
+        <w:t>chart</w:t>
+      </w:r>
+      <w:proofErr w:type="gramEnd"/>
+      <w:r>
+        <w:rPr>
+          <w:lang w:eastAsia="en-GB"/>
+        </w:rPr>
+        <w:t xml:space="preserve"> it is clear that Indian Restaurant and Liquor Store are the most common venues, which implies that Indians are probably quite comfortable in Coventry and might not have an issue relocating to Coventry from Brooklyn.</w:t>
+      </w:r>
+    </w:p>
+    <w:p>
+      <w:pPr>
+        <w:rPr>
+          <w:lang w:eastAsia="en-GB"/>
+        </w:rPr>
+      </w:pPr>
+      <w:r>
+        <w:rPr>
+          <w:noProof/>
+          <w:lang w:eastAsia="en-GB"/>
+        </w:rPr>
+        <w:lastRenderedPageBreak/>
+        <w:drawing>
+          <wp:inline distT="0" distB="0" distL="0" distR="0" wp14:anchorId="032B1E25" wp14:editId="3EBF448B">
+            <wp:extent cx="5727700" cy="4808855"/>
+            <wp:effectExtent l="0" t="0" r="0" b="4445"/>
+            <wp:docPr id="8" name="Picture 8"/>
+            <wp:cNvGraphicFramePr>
+              <a:graphicFrameLocks xmlns:a="http://schemas.openxmlformats.org/drawingml/2006/main" noChangeAspect="1"/>
+            </wp:cNvGraphicFramePr>
+            <a:graphic xmlns:a="http://schemas.openxmlformats.org/drawingml/2006/main">
+              <a:graphicData uri="http://schemas.openxmlformats.org/drawingml/2006/picture">
+                <pic:pic xmlns:pic="http://schemas.openxmlformats.org/drawingml/2006/picture">
+                  <pic:nvPicPr>
+                    <pic:cNvPr id="8" name="imas.png"/>
+                    <pic:cNvPicPr/>
+                  </pic:nvPicPr>
+                  <pic:blipFill>
+                    <a:blip r:embed="rId17">
+                      <a:extLst>
+                        <a:ext uri="{28A0092B-C50C-407E-A947-70E740481C1C}">
+                          <a14:useLocalDpi xmlns:a14="http://schemas.microsoft.com/office/drawing/2010/main" val="0"/>
+                        </a:ext>
+                      </a:extLst>
+                    </a:blip>
+                    <a:stretch>
+                      <a:fillRect/>
+                    </a:stretch>
+                  </pic:blipFill>
+                  <pic:spPr>
+                    <a:xfrm>
+                      <a:off x="0" y="0"/>
+                      <a:ext cx="5727700" cy="4808855"/>
+                    </a:xfrm>
+                    <a:prstGeom prst="rect">
+                      <a:avLst/>
+                    </a:prstGeom>
+                  </pic:spPr>
+                </pic:pic>
+              </a:graphicData>
+            </a:graphic>
+          </wp:inline>
+        </w:drawing>
+      </w:r>
+    </w:p>
+    <w:p>
+      <w:pPr>
+        <w:rPr>
+          <w:lang w:eastAsia="en-GB"/>
+        </w:rPr>
+      </w:pPr>
+    </w:p>
+    <w:p/>
+    <w:p>
+      <w:r>
+        <w:t>This graph in Brooklyn shows that Pizza Place and Chinese Restaurant are the most common venues among neighborhoods. This could mean that relocating the Chinese or Italian employee might not be the best idea</w:t>
+      </w:r>
+      <w:r>
+        <w:t>.</w:t>
+      </w:r>
+    </w:p>
+    <w:p/>
+    <w:p>
+      <w:pPr>
+        <w:pStyle w:val="Heading1"/>
+        <w:numPr>
+          <w:ilvl w:val="0"/>
+          <w:numId w:val="1"/>
+        </w:numPr>
+        <w:rPr>
+          <w:b/>
+          <w:bCs/>
+        </w:rPr>
+      </w:pPr>
+      <w:bookmarkStart w:id="9" w:name="_Toc67007881"/>
+      <w:r>
+        <w:rPr>
+          <w:b/>
+          <w:bCs/>
+        </w:rPr>
+        <w:t>Results</w:t>
+      </w:r>
+      <w:bookmarkEnd w:id="9"/>
+    </w:p>
+    <w:p>
+      <w:pPr>
+        <w:pStyle w:val="Heading2"/>
+      </w:pPr>
+      <w:bookmarkStart w:id="10" w:name="_Toc67007882"/>
+      <w:r>
+        <w:t>4.1 Clustering</w:t>
+      </w:r>
+      <w:bookmarkEnd w:id="10"/>
+      <w:r>
+        <w:t xml:space="preserve"> </w:t>
+      </w:r>
+    </w:p>
+    <w:p>
+      <w:r>
+        <w:t xml:space="preserve">Clustering is a Machine Learning technique that involves the grouping of data points. </w:t>
+      </w:r>
+      <w:r>
+        <w:t>D</w:t>
+      </w:r>
+      <w:r>
+        <w:t>ata points that are in the same group should have similar properties, while data points in different groups should have highly dissimilar properties.</w:t>
+      </w:r>
+      <w:r>
+        <w:t xml:space="preserve"> As discussed at the introduction, the purpose of this project was </w:t>
+      </w:r>
+      <w:r>
+        <w:rPr>
+          <w:b/>
+          <w:bCs/>
+        </w:rPr>
+        <w:t>to find neighborhoods in Coventry that have similarities with neighborhoods in Brooklyn</w:t>
+      </w:r>
+      <w:r>
+        <w:t xml:space="preserve"> so that employee will have smooth transition when they relocate to Coventry at the Company’s new branch office.</w:t>
+      </w:r>
+    </w:p>
+    <w:p/>
+    <w:p>
+      <w:r>
+        <w:t xml:space="preserve">k-means clustering </w:t>
+      </w:r>
+      <w:r>
+        <w:t>was the clustering</w:t>
+      </w:r>
+      <w:r>
+        <w:t xml:space="preserve"> </w:t>
+      </w:r>
+      <w:r>
+        <w:t>algorithm used in this project. It is a method</w:t>
+      </w:r>
+      <w:r>
+        <w:t xml:space="preserve"> of vector quantization, that aims to </w:t>
+      </w:r>
+      <w:r>
+        <w:t>partition observations</w:t>
+      </w:r>
+      <w:r>
+        <w:t xml:space="preserve"> into </w:t>
+      </w:r>
+      <w:r>
+        <w:rPr>
+          <w:b/>
+          <w:bCs/>
+        </w:rPr>
+        <w:t>k clusters</w:t>
+      </w:r>
+      <w:r>
+        <w:t xml:space="preserve"> in which each </w:t>
+      </w:r>
+      <w:r>
+        <w:lastRenderedPageBreak/>
+        <w:t>observation belongs to the cluster with the nearest mean, serving as a prototype of the cluster.</w:t>
+      </w:r>
+    </w:p>
+    <w:p>
+      <w:r>
+        <w:t>The Elbow method was used to pick an appropriate value of K and 15 was selected.</w:t>
+      </w:r>
+      <w:r>
+        <w:t xml:space="preserve"> </w:t>
+      </w:r>
+    </w:p>
+    <w:p>
+      <w:r>
+        <w:t>The size of the dataset used for clustering was 156 by 300.</w:t>
+      </w:r>
+    </w:p>
+    <w:p/>
+    <w:p/>
+    <w:p>
+      <w:pPr>
+        <w:pStyle w:val="Heading2"/>
+      </w:pPr>
+      <w:bookmarkStart w:id="11" w:name="_Toc67007883"/>
+      <w:r>
+        <w:t>4.2 Visualizing Results</w:t>
+      </w:r>
+      <w:bookmarkEnd w:id="11"/>
+    </w:p>
+    <w:p>
+      <w:r>
+        <w:t xml:space="preserve">Look at the query results of </w:t>
+      </w:r>
+      <w:r>
+        <w:rPr>
+          <w:b/>
+          <w:bCs/>
+        </w:rPr>
+        <w:t>2 Brooklyn neighborhoods</w:t>
+      </w:r>
+      <w:r>
+        <w:t xml:space="preserve"> and </w:t>
+      </w:r>
+      <w:r>
+        <w:rPr>
+          <w:b/>
+          <w:bCs/>
+        </w:rPr>
+        <w:t xml:space="preserve">2 </w:t>
+      </w:r>
+      <w:r>
+        <w:rPr>
+          <w:b/>
+          <w:bCs/>
+        </w:rPr>
+        <w:t>Coventry</w:t>
+      </w:r>
+      <w:r>
+        <w:rPr>
+          <w:b/>
+          <w:bCs/>
+        </w:rPr>
+        <w:t xml:space="preserve"> neighborhoods</w:t>
+      </w:r>
+      <w:r>
+        <w:t xml:space="preserve"> clustered using K-means. By merely comparing the values in the columns you will be able to understand why these neighborhoods fall in the same clusters.</w:t>
+      </w:r>
+    </w:p>
+    <w:p/>
+    <w:p>
+      <w:r>
+        <w:rPr>
+          <w:noProof/>
+        </w:rPr>
+        <w:drawing>
+          <wp:inline distT="0" distB="0" distL="0" distR="0" wp14:anchorId="31B34646" wp14:editId="71DD3289">
+            <wp:extent cx="5727700" cy="2467610"/>
+            <wp:effectExtent l="0" t="0" r="0" b="0"/>
+            <wp:docPr id="9" name="Picture 9"/>
+            <wp:cNvGraphicFramePr>
+              <a:graphicFrameLocks xmlns:a="http://schemas.openxmlformats.org/drawingml/2006/main" noChangeAspect="1"/>
+            </wp:cNvGraphicFramePr>
+            <a:graphic xmlns:a="http://schemas.openxmlformats.org/drawingml/2006/main">
+              <a:graphicData uri="http://schemas.openxmlformats.org/drawingml/2006/picture">
+                <pic:pic xmlns:pic="http://schemas.openxmlformats.org/drawingml/2006/picture">
+                  <pic:nvPicPr>
+                    <pic:cNvPr id="9" name="bar.png"/>
+                    <pic:cNvPicPr/>
+                  </pic:nvPicPr>
+                  <pic:blipFill>
+                    <a:blip r:embed="rId18" cstate="print">
+                      <a:extLst>
+                        <a:ext uri="{28A0092B-C50C-407E-A947-70E740481C1C}">
+                          <a14:useLocalDpi xmlns:a14="http://schemas.microsoft.com/office/drawing/2010/main" val="0"/>
+                        </a:ext>
+                      </a:extLst>
+                    </a:blip>
+                    <a:stretch>
+                      <a:fillRect/>
+                    </a:stretch>
+                  </pic:blipFill>
+                  <pic:spPr>
+                    <a:xfrm>
+                      <a:off x="0" y="0"/>
+                      <a:ext cx="5727700" cy="2467610"/>
+                    </a:xfrm>
+                    <a:prstGeom prst="rect">
+                      <a:avLst/>
+                    </a:prstGeom>
+                  </pic:spPr>
+                </pic:pic>
+              </a:graphicData>
+            </a:graphic>
+          </wp:inline>
+        </w:drawing>
+      </w:r>
+    </w:p>
+    <w:p/>
+    <w:p>
+      <w:r>
+        <w:t xml:space="preserve">Now </w:t>
+      </w:r>
+      <w:proofErr w:type="spellStart"/>
+      <w:proofErr w:type="gramStart"/>
+      <w:r>
+        <w:t>lets</w:t>
+      </w:r>
+      <w:proofErr w:type="spellEnd"/>
+      <w:proofErr w:type="gramEnd"/>
+      <w:r>
+        <w:t xml:space="preserve"> look at the Clusters as visualized on a Geographical map to have a better idea.</w:t>
+      </w:r>
+    </w:p>
+    <w:p/>
+    <w:p/>
+    <w:p/>
+    <w:p/>
+    <w:p/>
+    <w:p/>
+    <w:p/>
+    <w:p/>
+    <w:p/>
+    <w:p/>
+    <w:p/>
+    <w:p/>
+    <w:p/>
+    <w:p/>
+    <w:p/>
+    <w:p>
+      <w:pPr>
+        <w:jc w:val="center"/>
+        <w:rPr>
+          <w:b/>
+          <w:bCs/>
+        </w:rPr>
+      </w:pPr>
+      <w:r>
+        <w:rPr>
+          <w:b/>
+          <w:bCs/>
+        </w:rPr>
+        <w:lastRenderedPageBreak/>
+        <w:t>Clusters on Brooklyn, New York</w:t>
+      </w:r>
+      <w:r>
+        <w:rPr>
+          <w:b/>
+          <w:bCs/>
+        </w:rPr>
+        <w:t xml:space="preserve"> Map</w:t>
+      </w:r>
+    </w:p>
+    <w:p>
+      <w:r>
+        <w:rPr>
+          <w:noProof/>
+        </w:rPr>
+        <w:drawing>
+          <wp:inline distT="0" distB="0" distL="0" distR="0" wp14:anchorId="7D08C4EF" wp14:editId="16676BF0">
+            <wp:extent cx="5370653" cy="3042417"/>
+            <wp:effectExtent l="0" t="0" r="1905" b="5715"/>
+            <wp:docPr id="10" name="Picture 10"/>
+            <wp:cNvGraphicFramePr>
+              <a:graphicFrameLocks xmlns:a="http://schemas.openxmlformats.org/drawingml/2006/main" noChangeAspect="1"/>
+            </wp:cNvGraphicFramePr>
+            <a:graphic xmlns:a="http://schemas.openxmlformats.org/drawingml/2006/main">
+              <a:graphicData uri="http://schemas.openxmlformats.org/drawingml/2006/picture">
+                <pic:pic xmlns:pic="http://schemas.openxmlformats.org/drawingml/2006/picture">
+                  <pic:nvPicPr>
+                    <pic:cNvPr id="10" name="map_ny.png"/>
+                    <pic:cNvPicPr/>
+                  </pic:nvPicPr>
+                  <pic:blipFill rotWithShape="1">
+                    <a:blip r:embed="rId19" cstate="print">
+                      <a:extLst>
+                        <a:ext uri="{28A0092B-C50C-407E-A947-70E740481C1C}">
+                          <a14:useLocalDpi xmlns:a14="http://schemas.microsoft.com/office/drawing/2010/main" val="0"/>
+                        </a:ext>
+                      </a:extLst>
+                    </a:blip>
+                    <a:srcRect l="7275"/>
+                    <a:stretch/>
+                  </pic:blipFill>
+                  <pic:spPr bwMode="auto">
+                    <a:xfrm>
+                      <a:off x="0" y="0"/>
+                      <a:ext cx="5384511" cy="3050268"/>
+                    </a:xfrm>
+                    <a:prstGeom prst="rect">
+                      <a:avLst/>
+                    </a:prstGeom>
+                    <a:ln>
+                      <a:noFill/>
+                    </a:ln>
+                    <a:extLst>
+                      <a:ext uri="{53640926-AAD7-44D8-BBD7-CCE9431645EC}">
+                        <a14:shadowObscured xmlns:a14="http://schemas.microsoft.com/office/drawing/2010/main"/>
+                      </a:ext>
+                    </a:extLst>
+                  </pic:spPr>
+                </pic:pic>
+              </a:graphicData>
+            </a:graphic>
+          </wp:inline>
+        </w:drawing>
+      </w:r>
+    </w:p>
+    <w:p/>
+    <w:p/>
+    <w:p/>
+    <w:p>
+      <w:bookmarkStart w:id="12" w:name="_GoBack"/>
+      <w:bookmarkEnd w:id="12"/>
+    </w:p>
+    <w:p>
+      <w:pPr>
+        <w:jc w:val="center"/>
+        <w:rPr>
+          <w:b/>
+          <w:bCs/>
+        </w:rPr>
+      </w:pPr>
+      <w:r>
+        <w:rPr>
+          <w:b/>
+          <w:bCs/>
+        </w:rPr>
+        <w:t xml:space="preserve">Clusters on </w:t>
+      </w:r>
+      <w:r>
+        <w:rPr>
+          <w:b/>
+          <w:bCs/>
+        </w:rPr>
+        <w:t>Coventry</w:t>
+      </w:r>
+      <w:r>
+        <w:rPr>
+          <w:b/>
+          <w:bCs/>
+        </w:rPr>
+        <w:t xml:space="preserve">, </w:t>
+      </w:r>
+      <w:r>
+        <w:rPr>
+          <w:b/>
+          <w:bCs/>
+        </w:rPr>
+        <w:t>England Map</w:t>
+      </w:r>
+    </w:p>
+    <w:p>
+      <w:r>
+        <w:rPr>
+          <w:noProof/>
+        </w:rPr>
+        <w:drawing>
+          <wp:inline distT="0" distB="0" distL="0" distR="0" wp14:anchorId="2E196718" wp14:editId="44B5839C">
+            <wp:extent cx="5693664" cy="2660673"/>
+            <wp:effectExtent l="0" t="0" r="0" b="0"/>
+            <wp:docPr id="11" name="Picture 11"/>
+            <wp:cNvGraphicFramePr>
+              <a:graphicFrameLocks xmlns:a="http://schemas.openxmlformats.org/drawingml/2006/main" noChangeAspect="1"/>
+            </wp:cNvGraphicFramePr>
+            <a:graphic xmlns:a="http://schemas.openxmlformats.org/drawingml/2006/main">
+              <a:graphicData uri="http://schemas.openxmlformats.org/drawingml/2006/picture">
+                <pic:pic xmlns:pic="http://schemas.openxmlformats.org/drawingml/2006/picture">
+                  <pic:nvPicPr>
+                    <pic:cNvPr id="11" name="map.png"/>
+                    <pic:cNvPicPr/>
+                  </pic:nvPicPr>
+                  <pic:blipFill rotWithShape="1">
+                    <a:blip r:embed="rId20" cstate="print">
+                      <a:extLst>
+                        <a:ext uri="{28A0092B-C50C-407E-A947-70E740481C1C}">
+                          <a14:useLocalDpi xmlns:a14="http://schemas.microsoft.com/office/drawing/2010/main" val="0"/>
+                        </a:ext>
+                      </a:extLst>
+                    </a:blip>
+                    <a:srcRect l="7025"/>
+                    <a:stretch/>
+                  </pic:blipFill>
+                  <pic:spPr bwMode="auto">
+                    <a:xfrm>
+                      <a:off x="0" y="0"/>
+                      <a:ext cx="5704614" cy="2665790"/>
+                    </a:xfrm>
+                    <a:prstGeom prst="rect">
+                      <a:avLst/>
+                    </a:prstGeom>
+                    <a:ln>
+                      <a:noFill/>
+                    </a:ln>
+                    <a:extLst>
+                      <a:ext uri="{53640926-AAD7-44D8-BBD7-CCE9431645EC}">
+                        <a14:shadowObscured xmlns:a14="http://schemas.microsoft.com/office/drawing/2010/main"/>
+                      </a:ext>
+                    </a:extLst>
+                  </pic:spPr>
+                </pic:pic>
+              </a:graphicData>
+            </a:graphic>
+          </wp:inline>
+        </w:drawing>
+      </w:r>
+    </w:p>
+    <w:p/>
+    <w:p/>
+    <w:p/>
+    <w:p/>
+    <w:p/>
+    <w:p/>
+    <w:p/>
+    <w:p/>
+    <w:p/>
+    <w:p/>
+    <w:p>
+      <w:pPr>
+        <w:pStyle w:val="Heading1"/>
+        <w:numPr>
+          <w:ilvl w:val="0"/>
+          <w:numId w:val="1"/>
+        </w:numPr>
+        <w:rPr>
+          <w:b/>
+          <w:bCs/>
+        </w:rPr>
+      </w:pPr>
+      <w:bookmarkStart w:id="13" w:name="_Toc67007884"/>
+      <w:r>
+        <w:rPr>
+          <w:b/>
+          <w:bCs/>
+        </w:rPr>
+        <w:t>Discussion</w:t>
+      </w:r>
+      <w:bookmarkEnd w:id="13"/>
+      <w:r>
+        <w:rPr>
+          <w:rStyle w:val="Heading1Char"/>
+          <w:b/>
+          <w:bCs/>
+        </w:rPr>
+        <w:t xml:space="preserve"> </w:t>
+      </w:r>
+      <w:r>
+        <w:rPr>
+          <w:b/>
+          <w:bCs/>
+        </w:rPr>
+        <w:t xml:space="preserve"> </w:t>
+      </w:r>
+    </w:p>
+    <w:p>
+      <w:r>
+        <w:t xml:space="preserve">Since the company is </w:t>
+      </w:r>
+      <w:r>
+        <w:t xml:space="preserve">expecting </w:t>
+      </w:r>
+      <w:r>
+        <w:t xml:space="preserve">its </w:t>
+      </w:r>
+      <w:r>
+        <w:t xml:space="preserve">employees to move to </w:t>
+      </w:r>
+      <w:r>
+        <w:t xml:space="preserve">the new </w:t>
+      </w:r>
+      <w:r>
+        <w:t xml:space="preserve">area, it’s very beneficial to allow </w:t>
+      </w:r>
+      <w:r>
+        <w:t>the qualified candidates</w:t>
+      </w:r>
+      <w:r>
+        <w:t xml:space="preserve"> time to acclimatize so that they can</w:t>
+      </w:r>
+      <w:r>
+        <w:t xml:space="preserve"> look into the recommendations as modeled in this project and decide the neighborhood they prefer</w:t>
+      </w:r>
+      <w:r>
+        <w:t xml:space="preserve">. </w:t>
+      </w:r>
+      <w:r>
+        <w:t xml:space="preserve">After </w:t>
+      </w:r>
+      <w:r>
+        <w:t xml:space="preserve">researching </w:t>
+      </w:r>
+      <w:r>
+        <w:t xml:space="preserve">similar </w:t>
+      </w:r>
+      <w:r>
+        <w:t xml:space="preserve">neighborhoods, </w:t>
+      </w:r>
+      <w:r>
+        <w:t>it is now possible to draft a list of recommendations from this cluster model</w:t>
+      </w:r>
+      <w:r>
+        <w:t>.</w:t>
+      </w:r>
+    </w:p>
+    <w:p>
+      <w:r>
+        <w:t xml:space="preserve">The color codes in the two graphs show that </w:t>
+      </w:r>
+      <w:r>
+        <w:rPr>
+          <w:b/>
+          <w:bCs/>
+        </w:rPr>
+        <w:t xml:space="preserve">Cluster 9 -Green (Followed </w:t>
+      </w:r>
+      <w:r>
+        <w:rPr>
+          <w:b/>
+          <w:bCs/>
+        </w:rPr>
+        <w:t xml:space="preserve">closely </w:t>
+      </w:r>
+      <w:r>
+        <w:rPr>
+          <w:b/>
+          <w:bCs/>
+        </w:rPr>
+        <w:t>by Cluster 12-Orange)</w:t>
+      </w:r>
+      <w:r>
+        <w:t xml:space="preserve"> is very common neighborhood type in Brooklyn and appears a little on the Coventry Map. This indicates that employees relocating to Coventry will have the smoothest transition on these clusters.</w:t>
+      </w:r>
+      <w:r>
+        <w:t xml:space="preserve"> </w:t>
+      </w:r>
+    </w:p>
+    <w:p>
+      <w:r>
+        <w:t xml:space="preserve">The organization should </w:t>
+      </w:r>
+      <w:r>
+        <w:t>put together a portfolio of the new area</w:t>
       </w:r>
       <w:r>
         <w:t>s</w:t>
       </w:r>
       <w:r>
-        <w:t xml:space="preserve"> the </w:t>
-      </w:r>
-      <w:r>
-        <w:rPr>
-          <w:b/>
-          <w:bCs/>
-        </w:rPr>
-        <w:t>Foursquare API</w:t>
-      </w:r>
-      <w:r>
-        <w:t xml:space="preserve"> to explore neighborhoods in </w:t>
-      </w:r>
-      <w:r>
-        <w:t>Brooklyn</w:t>
-      </w:r>
-      <w:r>
-        <w:t xml:space="preserve">, </w:t>
-      </w:r>
-      <w:r>
-        <w:t xml:space="preserve">New </w:t>
-      </w:r>
-      <w:r>
-        <w:t>York and</w:t>
-      </w:r>
-      <w:r>
-        <w:t xml:space="preserve"> </w:t>
-      </w:r>
-      <w:r>
-        <w:t>Coventry</w:t>
-      </w:r>
-      <w:r>
-        <w:t xml:space="preserve">. </w:t>
-      </w:r>
-      <w:r>
-        <w:t>In this project, we</w:t>
-      </w:r>
-      <w:r>
-        <w:t xml:space="preserve"> explore the most </w:t>
-      </w:r>
-      <w:r>
-        <w:rPr>
-          <w:b/>
-          <w:bCs/>
-        </w:rPr>
-        <w:t>common venue categories</w:t>
-      </w:r>
-      <w:r>
-        <w:t xml:space="preserve"> in each </w:t>
-      </w:r>
-      <w:r>
-        <w:rPr>
-          <w:b/>
-          <w:bCs/>
-        </w:rPr>
-        <w:t>neighborhood</w:t>
-      </w:r>
-      <w:r>
-        <w:t xml:space="preserve">, and then use this feature to </w:t>
-      </w:r>
-      <w:r>
-        <w:rPr>
-          <w:b/>
-          <w:bCs/>
-        </w:rPr>
-        <w:t>group the neighborhoods into clusters</w:t>
+        <w:t xml:space="preserve"> may </w:t>
+      </w:r>
+      <w:r>
+        <w:t xml:space="preserve">to </w:t>
+      </w:r>
+      <w:r>
+        <w:t xml:space="preserve">help employees learn more about what they’re going to be facing. Including information on </w:t>
+      </w:r>
+      <w:r>
+        <w:t>the most common venues as this will help the employees make an informed decision.</w:t>
+      </w:r>
+    </w:p>
+    <w:p>
+      <w:pPr>
+        <w:pStyle w:val="Heading1"/>
+        <w:numPr>
+          <w:ilvl w:val="0"/>
+          <w:numId w:val="1"/>
+        </w:numPr>
+        <w:rPr>
+          <w:b/>
+          <w:bCs/>
+        </w:rPr>
+      </w:pPr>
+      <w:bookmarkStart w:id="14" w:name="_Toc67007885"/>
+      <w:r>
+        <w:rPr>
+          <w:b/>
+          <w:bCs/>
+        </w:rPr>
+        <w:t>Conclusion</w:t>
+      </w:r>
+      <w:bookmarkEnd w:id="14"/>
+    </w:p>
+    <w:p>
+      <w:r>
+        <w:t>In this study,</w:t>
+      </w:r>
+      <w:r>
+        <w:t xml:space="preserve"> I extracted Brooklyn and Coventry Neighborhood data along with their most popular places using the Foursquare API. I transformed the data and clustered the data to find similar neighborhoods between Brooklyn and Coventry. All this was down to help the Company to identify residential neighborhoods for its staff that will have the smoothest transitional effect. </w:t>
+      </w:r>
+      <w:r>
+        <w:t>International relocation is an attractive facet of a career at any company, and is good for the company as a whole</w:t>
+      </w:r>
+      <w:r>
+        <w:t xml:space="preserve"> and this project helps the company to ease the relocation process</w:t>
       </w:r>
       <w:r>
         <w:t>.</w:t>
       </w:r>
     </w:p>
-    <w:p>
-      <w:r>
-        <w:t>In this project</w:t>
-      </w:r>
-      <w:r>
-        <w:t xml:space="preserve"> addresses </w:t>
-      </w:r>
-      <w:r>
-        <w:t xml:space="preserve">were converted </w:t>
-      </w:r>
-      <w:r>
-        <w:t xml:space="preserve">into their equivalent latitude and longitude values. </w:t>
-      </w:r>
-    </w:p>
-    <w:p>
-      <w:r>
-        <w:t xml:space="preserve">Finally, </w:t>
-      </w:r>
-      <w:r>
-        <w:t>this project</w:t>
-      </w:r>
-      <w:r>
-        <w:t xml:space="preserve"> use</w:t>
-      </w:r>
-      <w:r>
-        <w:t>s</w:t>
-      </w:r>
-      <w:r>
-        <w:t xml:space="preserve"> the Folium library to visualize the neighborhoods in </w:t>
-      </w:r>
-      <w:r>
-        <w:t>Brooklyn</w:t>
-      </w:r>
-      <w:r>
-        <w:t>, Coventry and their emerging clusters.</w:t>
-      </w:r>
-    </w:p>
+    <w:p/>
     <w:sectPr>
       <w:pgSz w:w="11900" w:h="16840"/>
       <w:pgMar w:top="1440" w:right="1440" w:bottom="1440" w:left="1440" w:header="708" w:footer="708" w:gutter="0"/>
@@ -940,8 +3621,126 @@
 <w:numbering xmlns:wpc="http://schemas.microsoft.com/office/word/2010/wordprocessingCanvas" xmlns:cx="http://schemas.microsoft.com/office/drawing/2014/chartex" xmlns:cx1="http://schemas.microsoft.com/office/drawing/2015/9/8/chartex" xmlns:cx2="http://schemas.microsoft.com/office/drawing/2015/10/21/chartex" xmlns:cx3="http://schemas.microsoft.com/office/drawing/2016/5/9/chartex" xmlns:cx4="http://schemas.microsoft.com/office/drawing/2016/5/10/chartex" xmlns:cx5="http://schemas.microsoft.com/office/drawing/2016/5/11/chartex" xmlns:cx6="http://schemas.microsoft.com/office/drawing/2016/5/12/chartex" xmlns:cx7="http://schemas.microsoft.com/office/drawing/2016/5/13/chartex" xmlns:cx8="http://schemas.microsoft.com/office/drawing/2016/5/14/chartex" xmlns:mc="http://schemas.openxmlformats.org/markup-compatibility/2006" xmlns:aink="http://schemas.microsoft.com/office/drawing/2016/ink" xmlns:am3d="http://schemas.microsoft.com/office/drawing/2017/model3d" xmlns:o="urn:schemas-microsoft-com:office:office" xmlns:r="http://schemas.openxmlformats.org/officeDocument/2006/relationships" xmlns:m="http://schemas.openxmlformats.org/officeDocument/2006/math" xmlns:v="urn:schemas-microsoft-com:vml" xmlns:wp14="http://schemas.microsoft.com/office/word/2010/wordprocessingDrawing" xmlns:wp="http://schemas.openxmlformats.org/drawingml/2006/wordprocessingDrawing" xmlns:w10="urn:schemas-microsoft-com:office:word" xmlns:w="http://schemas.openxmlformats.org/wordprocessingml/2006/main" xmlns:w14="http://schemas.microsoft.com/office/word/2010/wordml" xmlns:w15="http://schemas.microsoft.com/office/word/2012/wordml" xmlns:w16cid="http://schemas.microsoft.com/office/word/2016/wordml/cid" xmlns:w16se="http://schemas.microsoft.com/office/word/2015/wordml/symex" xmlns:wpg="http://schemas.microsoft.com/office/word/2010/wordprocessingGroup" xmlns:wpi="http://schemas.microsoft.com/office/word/2010/wordprocessingInk" xmlns:wne="http://schemas.microsoft.com/office/word/2006/wordml" xmlns:wps="http://schemas.microsoft.com/office/word/2010/wordprocessingShape" mc:Ignorable="w14 w15 w16se w16cid wp14">
   <w:abstractNum w:abstractNumId="0" w15:restartNumberingAfterBreak="0">
     <w:nsid w:val="39F51E23"/>
+    <w:multiLevelType w:val="multilevel"/>
+    <w:tmpl w:val="F544B576"/>
+    <w:lvl w:ilvl="0">
+      <w:start w:val="1"/>
+      <w:numFmt w:val="decimal"/>
+      <w:lvlText w:val="%1."/>
+      <w:lvlJc w:val="left"/>
+      <w:pPr>
+        <w:ind w:left="720" w:hanging="360"/>
+      </w:pPr>
+    </w:lvl>
+    <w:lvl w:ilvl="1">
+      <w:start w:val="3"/>
+      <w:numFmt w:val="decimal"/>
+      <w:isLgl/>
+      <w:lvlText w:val="%1.%2"/>
+      <w:lvlJc w:val="left"/>
+      <w:pPr>
+        <w:ind w:left="1080" w:hanging="720"/>
+      </w:pPr>
+      <w:rPr>
+        <w:rFonts w:hint="default"/>
+      </w:rPr>
+    </w:lvl>
+    <w:lvl w:ilvl="2">
+      <w:start w:val="1"/>
+      <w:numFmt w:val="decimal"/>
+      <w:isLgl/>
+      <w:lvlText w:val="%1.%2.%3"/>
+      <w:lvlJc w:val="left"/>
+      <w:pPr>
+        <w:ind w:left="1080" w:hanging="720"/>
+      </w:pPr>
+      <w:rPr>
+        <w:rFonts w:hint="default"/>
+      </w:rPr>
+    </w:lvl>
+    <w:lvl w:ilvl="3">
+      <w:start w:val="1"/>
+      <w:numFmt w:val="decimal"/>
+      <w:isLgl/>
+      <w:lvlText w:val="%1.%2.%3.%4"/>
+      <w:lvlJc w:val="left"/>
+      <w:pPr>
+        <w:ind w:left="1440" w:hanging="1080"/>
+      </w:pPr>
+      <w:rPr>
+        <w:rFonts w:hint="default"/>
+      </w:rPr>
+    </w:lvl>
+    <w:lvl w:ilvl="4">
+      <w:start w:val="1"/>
+      <w:numFmt w:val="decimal"/>
+      <w:isLgl/>
+      <w:lvlText w:val="%1.%2.%3.%4.%5"/>
+      <w:lvlJc w:val="left"/>
+      <w:pPr>
+        <w:ind w:left="1800" w:hanging="1440"/>
+      </w:pPr>
+      <w:rPr>
+        <w:rFonts w:hint="default"/>
+      </w:rPr>
+    </w:lvl>
+    <w:lvl w:ilvl="5">
+      <w:start w:val="1"/>
+      <w:numFmt w:val="decimal"/>
+      <w:isLgl/>
+      <w:lvlText w:val="%1.%2.%3.%4.%5.%6"/>
+      <w:lvlJc w:val="left"/>
+      <w:pPr>
+        <w:ind w:left="2160" w:hanging="1800"/>
+      </w:pPr>
+      <w:rPr>
+        <w:rFonts w:hint="default"/>
+      </w:rPr>
+    </w:lvl>
+    <w:lvl w:ilvl="6">
+      <w:start w:val="1"/>
+      <w:numFmt w:val="decimal"/>
+      <w:isLgl/>
+      <w:lvlText w:val="%1.%2.%3.%4.%5.%6.%7"/>
+      <w:lvlJc w:val="left"/>
+      <w:pPr>
+        <w:ind w:left="2160" w:hanging="1800"/>
+      </w:pPr>
+      <w:rPr>
+        <w:rFonts w:hint="default"/>
+      </w:rPr>
+    </w:lvl>
+    <w:lvl w:ilvl="7">
+      <w:start w:val="1"/>
+      <w:numFmt w:val="decimal"/>
+      <w:isLgl/>
+      <w:lvlText w:val="%1.%2.%3.%4.%5.%6.%7.%8"/>
+      <w:lvlJc w:val="left"/>
+      <w:pPr>
+        <w:ind w:left="2520" w:hanging="2160"/>
+      </w:pPr>
+      <w:rPr>
+        <w:rFonts w:hint="default"/>
+      </w:rPr>
+    </w:lvl>
+    <w:lvl w:ilvl="8">
+      <w:start w:val="1"/>
+      <w:numFmt w:val="decimal"/>
+      <w:isLgl/>
+      <w:lvlText w:val="%1.%2.%3.%4.%5.%6.%7.%8.%9"/>
+      <w:lvlJc w:val="left"/>
+      <w:pPr>
+        <w:ind w:left="2880" w:hanging="2520"/>
+      </w:pPr>
+      <w:rPr>
+        <w:rFonts w:hint="default"/>
+      </w:rPr>
+    </w:lvl>
+  </w:abstractNum>
+  <w:abstractNum w:abstractNumId="1" w15:restartNumberingAfterBreak="0">
+    <w:nsid w:val="53466E1A"/>
     <w:multiLevelType w:val="hybridMultilevel"/>
-    <w:tmpl w:val="D4DCB184"/>
+    <w:tmpl w:val="FD38096C"/>
     <w:lvl w:ilvl="0" w:tplc="0809000F">
       <w:start w:val="1"/>
       <w:numFmt w:val="decimal"/>
@@ -950,8 +3749,11 @@
       <w:pPr>
         <w:ind w:left="720" w:hanging="360"/>
       </w:pPr>
+      <w:rPr>
+        <w:rFonts w:hint="default"/>
+      </w:rPr>
     </w:lvl>
-    <w:lvl w:ilvl="1" w:tplc="08090019" w:tentative="1">
+    <w:lvl w:ilvl="1" w:tplc="08090019">
       <w:start w:val="1"/>
       <w:numFmt w:val="lowerLetter"/>
       <w:lvlText w:val="%2."/>
@@ -1024,8 +3826,127 @@
       </w:pPr>
     </w:lvl>
   </w:abstractNum>
+  <w:abstractNum w:abstractNumId="2" w15:restartNumberingAfterBreak="0">
+    <w:nsid w:val="73781F49"/>
+    <w:multiLevelType w:val="hybridMultilevel"/>
+    <w:tmpl w:val="8C145430"/>
+    <w:lvl w:ilvl="0" w:tplc="F71EED34">
+      <w:start w:val="2"/>
+      <w:numFmt w:val="bullet"/>
+      <w:lvlText w:val="-"/>
+      <w:lvlJc w:val="left"/>
+      <w:pPr>
+        <w:ind w:left="720" w:hanging="360"/>
+      </w:pPr>
+      <w:rPr>
+        <w:rFonts w:ascii="Bodoni 72 Book" w:eastAsiaTheme="minorHAnsi" w:hAnsi="Bodoni 72 Book" w:cstheme="minorBidi" w:hint="default"/>
+      </w:rPr>
+    </w:lvl>
+    <w:lvl w:ilvl="1" w:tplc="08090003" w:tentative="1">
+      <w:start w:val="1"/>
+      <w:numFmt w:val="bullet"/>
+      <w:lvlText w:val="o"/>
+      <w:lvlJc w:val="left"/>
+      <w:pPr>
+        <w:ind w:left="1440" w:hanging="360"/>
+      </w:pPr>
+      <w:rPr>
+        <w:rFonts w:ascii="Courier New" w:hAnsi="Courier New" w:cs="Courier New" w:hint="default"/>
+      </w:rPr>
+    </w:lvl>
+    <w:lvl w:ilvl="2" w:tplc="08090005" w:tentative="1">
+      <w:start w:val="1"/>
+      <w:numFmt w:val="bullet"/>
+      <w:lvlText w:val=""/>
+      <w:lvlJc w:val="left"/>
+      <w:pPr>
+        <w:ind w:left="2160" w:hanging="360"/>
+      </w:pPr>
+      <w:rPr>
+        <w:rFonts w:ascii="Wingdings" w:hAnsi="Wingdings" w:hint="default"/>
+      </w:rPr>
+    </w:lvl>
+    <w:lvl w:ilvl="3" w:tplc="08090001" w:tentative="1">
+      <w:start w:val="1"/>
+      <w:numFmt w:val="bullet"/>
+      <w:lvlText w:val=""/>
+      <w:lvlJc w:val="left"/>
+      <w:pPr>
+        <w:ind w:left="2880" w:hanging="360"/>
+      </w:pPr>
+      <w:rPr>
+        <w:rFonts w:ascii="Symbol" w:hAnsi="Symbol" w:hint="default"/>
+      </w:rPr>
+    </w:lvl>
+    <w:lvl w:ilvl="4" w:tplc="08090003" w:tentative="1">
+      <w:start w:val="1"/>
+      <w:numFmt w:val="bullet"/>
+      <w:lvlText w:val="o"/>
+      <w:lvlJc w:val="left"/>
+      <w:pPr>
+        <w:ind w:left="3600" w:hanging="360"/>
+      </w:pPr>
+      <w:rPr>
+        <w:rFonts w:ascii="Courier New" w:hAnsi="Courier New" w:cs="Courier New" w:hint="default"/>
+      </w:rPr>
+    </w:lvl>
+    <w:lvl w:ilvl="5" w:tplc="08090005" w:tentative="1">
+      <w:start w:val="1"/>
+      <w:numFmt w:val="bullet"/>
+      <w:lvlText w:val=""/>
+      <w:lvlJc w:val="left"/>
+      <w:pPr>
+        <w:ind w:left="4320" w:hanging="360"/>
+      </w:pPr>
+      <w:rPr>
+        <w:rFonts w:ascii="Wingdings" w:hAnsi="Wingdings" w:hint="default"/>
+      </w:rPr>
+    </w:lvl>
+    <w:lvl w:ilvl="6" w:tplc="08090001" w:tentative="1">
+      <w:start w:val="1"/>
+      <w:numFmt w:val="bullet"/>
+      <w:lvlText w:val=""/>
+      <w:lvlJc w:val="left"/>
+      <w:pPr>
+        <w:ind w:left="5040" w:hanging="360"/>
+      </w:pPr>
+      <w:rPr>
+        <w:rFonts w:ascii="Symbol" w:hAnsi="Symbol" w:hint="default"/>
+      </w:rPr>
+    </w:lvl>
+    <w:lvl w:ilvl="7" w:tplc="08090003" w:tentative="1">
+      <w:start w:val="1"/>
+      <w:numFmt w:val="bullet"/>
+      <w:lvlText w:val="o"/>
+      <w:lvlJc w:val="left"/>
+      <w:pPr>
+        <w:ind w:left="5760" w:hanging="360"/>
+      </w:pPr>
+      <w:rPr>
+        <w:rFonts w:ascii="Courier New" w:hAnsi="Courier New" w:cs="Courier New" w:hint="default"/>
+      </w:rPr>
+    </w:lvl>
+    <w:lvl w:ilvl="8" w:tplc="08090005" w:tentative="1">
+      <w:start w:val="1"/>
+      <w:numFmt w:val="bullet"/>
+      <w:lvlText w:val=""/>
+      <w:lvlJc w:val="left"/>
+      <w:pPr>
+        <w:ind w:left="6480" w:hanging="360"/>
+      </w:pPr>
+      <w:rPr>
+        <w:rFonts w:ascii="Wingdings" w:hAnsi="Wingdings" w:hint="default"/>
+      </w:rPr>
+    </w:lvl>
+  </w:abstractNum>
   <w:num w:numId="1">
     <w:abstractNumId w:val="0"/>
+  </w:num>
+  <w:num w:numId="2">
+    <w:abstractNumId w:val="1"/>
+  </w:num>
+  <w:num w:numId="3">
+    <w:abstractNumId w:val="2"/>
   </w:num>
 </w:numbering>
 </file>
@@ -1452,6 +4373,28 @@
       <w:szCs w:val="32"/>
     </w:rPr>
   </w:style>
+  <w:style w:type="paragraph" w:styleId="Heading2">
+    <w:name w:val="heading 2"/>
+    <w:basedOn w:val="Normal"/>
+    <w:next w:val="Normal"/>
+    <w:link w:val="Heading2Char"/>
+    <w:uiPriority w:val="9"/>
+    <w:unhideWhenUsed/>
+    <w:qFormat/>
+    <w:rsid w:val="002275C7"/>
+    <w:pPr>
+      <w:keepNext/>
+      <w:keepLines/>
+      <w:spacing w:before="40"/>
+      <w:outlineLvl w:val="1"/>
+    </w:pPr>
+    <w:rPr>
+      <w:rFonts w:eastAsiaTheme="majorEastAsia" w:cstheme="majorBidi"/>
+      <w:color w:val="000000" w:themeColor="text1"/>
+      <w:szCs w:val="26"/>
+      <w:u w:val="single"/>
+    </w:rPr>
+  </w:style>
   <w:style w:type="character" w:default="1" w:styleId="DefaultParagraphFont">
     <w:name w:val="Default Paragraph Font"/>
     <w:uiPriority w:val="1"/>
@@ -1573,7 +4516,6 @@
     <w:next w:val="Normal"/>
     <w:autoRedefine/>
     <w:uiPriority w:val="39"/>
-    <w:semiHidden/>
     <w:unhideWhenUsed/>
     <w:rsid w:val="00984B6D"/>
     <w:rPr>
@@ -1689,6 +4631,20 @@
       <w:rFonts w:asciiTheme="minorHAnsi" w:hAnsiTheme="minorHAnsi" w:cstheme="minorHAnsi"/>
       <w:sz w:val="22"/>
       <w:szCs w:val="22"/>
+    </w:rPr>
+  </w:style>
+  <w:style w:type="character" w:customStyle="1" w:styleId="Heading2Char">
+    <w:name w:val="Heading 2 Char"/>
+    <w:basedOn w:val="DefaultParagraphFont"/>
+    <w:link w:val="Heading2"/>
+    <w:uiPriority w:val="9"/>
+    <w:rsid w:val="002275C7"/>
+    <w:rPr>
+      <w:rFonts w:ascii="Bodoni 72 Book" w:eastAsiaTheme="majorEastAsia" w:hAnsi="Bodoni 72 Book" w:cstheme="majorBidi"/>
+      <w:color w:val="000000" w:themeColor="text1"/>
+      <w:sz w:val="28"/>
+      <w:szCs w:val="26"/>
+      <w:u w:val="single"/>
     </w:rPr>
   </w:style>
 </w:styles>
@@ -1994,7 +4950,7 @@
 </file>
 
 <file path=customXml/itemProps1.xml><?xml version="1.0" encoding="utf-8"?>
-<ds:datastoreItem xmlns:ds="http://schemas.openxmlformats.org/officeDocument/2006/customXml" ds:itemID="{5AD8EB94-1B8F-3A4B-AA9B-6CD93021252A}">
+<ds:datastoreItem xmlns:ds="http://schemas.openxmlformats.org/officeDocument/2006/customXml" ds:itemID="{560A3036-79DA-6741-9374-92E8C6C23709}">
   <ds:schemaRefs>
     <ds:schemaRef ds:uri="http://schemas.openxmlformats.org/officeDocument/2006/bibliography"/>
   </ds:schemaRefs>

</xml_diff>